<commit_message>
Mise à jour du document du Rendu 2/Diagramme de classes.docx Insertion du diagramme de classe et explication SUCCINTE des classes et de leurs utilités. Kiss
</commit_message>
<xml_diff>
--- a/Docs/Rendus/Rendu 2/Diagramme de classes.docx
+++ b/Docs/Rendus/Rendu 2/Diagramme de classes.docx
@@ -64,34 +64,141 @@
     </w:p>
     <w:p>
       <w:pPr>
-        <w:sectPr>
-          <w:headerReference w:type="default" r:id="rId7"/>
-          <w:footerReference w:type="default" r:id="rId8"/>
-          <w:pgSz w:w="11906" w:h="16838"/>
-          <w:pgMar w:top="720" w:right="720" w:bottom="720" w:left="720" w:header="708" w:footer="708" w:gutter="0"/>
-          <w:cols w:space="708"/>
-          <w:docGrid w:linePitch="360"/>
-        </w:sectPr>
-      </w:pPr>
+        <w:pStyle w:val="Titre3"/>
+      </w:pPr>
+      <w:r>
+        <w:t xml:space="preserve">Classe GBF_Signal : </w:t>
+      </w:r>
     </w:p>
     <w:p>
-      <w:pPr>
-        <w:pStyle w:val="Titre2"/>
-        <w:jc w:val="both"/>
-      </w:pPr>
+      <w:r>
+        <w:t>Cette classe est une classe générique présentant tous les attributs et les méthodes propres à un signal (fréquence, amplitude, offset, type, données). Elle possède une méthode virtuelle pure : ComputeWaveform. Obligeant ainsi aux utilisateurs de la classe à redéfinir cette méthode afin de calculer les points du signal.</w:t>
+      </w:r>
+    </w:p>
+    <w:p>
+      <w:pPr>
+        <w:pStyle w:val="Titre3"/>
+      </w:pPr>
+      <w:r>
+        <w:t>Classe filles de GBF_Signal :</w:t>
+      </w:r>
+    </w:p>
+    <w:p>
+      <w:r>
+        <w:t xml:space="preserve">En héritant de la classe mère GBF_Signal on récupère les attributs définissant un signal et on doit ré implémenter </w:t>
+      </w:r>
+      <w:r>
+        <w:t>la fonction ComputeWaveform afin de générer notre signal. Seule la classe GBF_SquareWave présente des méthodes et attributs supplémentaires afin de pouvoir gérer un rapport cyclique.</w:t>
+      </w:r>
+    </w:p>
+    <w:p>
+      <w:pPr>
+        <w:pStyle w:val="Titre3"/>
+      </w:pPr>
+      <w:r>
+        <w:t>Classe GBF_IHM :</w:t>
+      </w:r>
+    </w:p>
+    <w:p>
+      <w:r>
+        <w:t>Cette classe permet de séparer complétement l’interface graphique de la classe GBF_Generator gérant la génération des signaux. Elle possède différents slots permettant d’agir sur la face avant et de répercuter les modifications sur GBF_Generator. Cette classe hérite de la classe QMainWindow afin de proposer des fonctionnalités comme les menus « Fichiers, Edition… ».</w:t>
+      </w:r>
+    </w:p>
+    <w:p>
+      <w:pPr>
+        <w:pStyle w:val="Titre3"/>
+      </w:pPr>
+      <w:r>
+        <w:t>Classe GBF_Export_IHM</w:t>
+      </w:r>
+    </w:p>
+    <w:p>
+      <w:r>
+        <w:t>Cette classe permet d’afficher à l’utilisateur une fenêtre lui proposant de renseigner l’endroit d’enregistrement du fichier WAV ainsi que la durée du signal et le nom du fichier WAV. Cette classe hérite de QWidget.</w:t>
+      </w:r>
+    </w:p>
+    <w:p>
+      <w:pPr>
+        <w:pStyle w:val="Titre3"/>
+      </w:pPr>
+      <w:r>
+        <w:t xml:space="preserve">Classe </w:t>
+      </w:r>
       <w:bookmarkStart w:id="0" w:name="_GoBack"/>
       <w:bookmarkEnd w:id="0"/>
       <w:r>
-        <w:lastRenderedPageBreak/>
-        <w:t>Diagramme de classes</w:t>
+        <w:t>GBF_Generator</w:t>
       </w:r>
     </w:p>
     <w:p>
+      <w:r>
+        <w:t>Cette classe permet de gérer les différentes informations reçues via l’IHM et permettant ainsi de créer le signal comme désiré par l’utilisateur. Cette classe permet également de gérer la visualisation ainsi que l’export. Dans le cas de la création d’une bibliothèque dynamique cette classe serait la classe principale de l’API de génération de signaux.</w:t>
+      </w:r>
+    </w:p>
+    <w:p/>
+    <w:p>
       <w:pPr>
         <w:ind w:left="360"/>
       </w:pPr>
+      <w:r>
+        <w:rPr>
+          <w:noProof/>
+          <w:lang w:eastAsia="fr-FR"/>
+        </w:rPr>
+        <w:lastRenderedPageBreak/>
+        <w:drawing>
+          <wp:inline distT="0" distB="0" distL="0" distR="0">
+            <wp:extent cx="9777730" cy="6381921"/>
+            <wp:effectExtent l="0" t="0" r="0" b="0"/>
+            <wp:docPr id="3" name="Image 3"/>
+            <wp:cNvGraphicFramePr>
+              <a:graphicFrameLocks xmlns:a="http://schemas.openxmlformats.org/drawingml/2006/main" noChangeAspect="1"/>
+            </wp:cNvGraphicFramePr>
+            <a:graphic xmlns:a="http://schemas.openxmlformats.org/drawingml/2006/main">
+              <a:graphicData uri="http://schemas.openxmlformats.org/drawingml/2006/picture">
+                <pic:pic xmlns:pic="http://schemas.openxmlformats.org/drawingml/2006/picture">
+                  <pic:nvPicPr>
+                    <pic:cNvPr id="0" name="Picture 3"/>
+                    <pic:cNvPicPr>
+                      <a:picLocks noChangeAspect="1" noChangeArrowheads="1"/>
+                    </pic:cNvPicPr>
+                  </pic:nvPicPr>
+                  <pic:blipFill>
+                    <a:blip r:embed="rId7" cstate="print">
+                      <a:extLst>
+                        <a:ext uri="{28A0092B-C50C-407E-A947-70E740481C1C}">
+                          <a14:useLocalDpi xmlns:a14="http://schemas.microsoft.com/office/drawing/2010/main" val="0"/>
+                        </a:ext>
+                      </a:extLst>
+                    </a:blip>
+                    <a:srcRect/>
+                    <a:stretch>
+                      <a:fillRect/>
+                    </a:stretch>
+                  </pic:blipFill>
+                  <pic:spPr bwMode="auto">
+                    <a:xfrm>
+                      <a:off x="0" y="0"/>
+                      <a:ext cx="9777730" cy="6381921"/>
+                    </a:xfrm>
+                    <a:prstGeom prst="rect">
+                      <a:avLst/>
+                    </a:prstGeom>
+                    <a:noFill/>
+                    <a:ln>
+                      <a:noFill/>
+                    </a:ln>
+                  </pic:spPr>
+                </pic:pic>
+              </a:graphicData>
+            </a:graphic>
+          </wp:inline>
+        </w:drawing>
+      </w:r>
     </w:p>
     <w:sectPr>
+      <w:headerReference w:type="default" r:id="rId8"/>
+      <w:footerReference w:type="default" r:id="rId9"/>
       <w:pgSz w:w="16838" w:h="11906" w:orient="landscape"/>
       <w:pgMar w:top="720" w:right="720" w:bottom="720" w:left="720" w:header="708" w:footer="708" w:gutter="0"/>
       <w:cols w:space="708"/>
@@ -156,7 +263,7 @@
                 <v:h position="#0,topLeft" xrange="0,21600"/>
               </v:handles>
             </v:shapetype>
-            <v:shape id="_x0000_s2049" type="#_x0000_t5" style="position:absolute;margin-left:1068.2pt;margin-top:0;width:167.4pt;height:161.8pt;z-index:251659264;visibility:visible;mso-wrap-style:square;mso-width-percent:0;mso-height-percent:0;mso-wrap-distance-left:9pt;mso-wrap-distance-top:0;mso-wrap-distance-right:9pt;mso-wrap-distance-bottom:0;mso-position-horizontal:right;mso-position-horizontal-relative:page;mso-position-vertical:bottom;mso-position-vertical-relative:page;mso-width-percent:0;mso-height-percent:0;mso-width-relative:page;mso-height-relative:page;v-text-anchor:top" o:gfxdata="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" adj="21600" fillcolor="#d2eaf1" stroked="f">
+            <v:shape id="_x0000_s2049" type="#_x0000_t5" style="position:absolute;margin-left:1184.4pt;margin-top:0;width:167.4pt;height:161.8pt;z-index:251659264;visibility:visible;mso-wrap-style:square;mso-width-percent:0;mso-height-percent:0;mso-wrap-distance-left:9pt;mso-wrap-distance-top:0;mso-wrap-distance-right:9pt;mso-wrap-distance-bottom:0;mso-position-horizontal:right;mso-position-horizontal-relative:page;mso-position-vertical:bottom;mso-position-vertical-relative:page;mso-width-percent:0;mso-height-percent:0;mso-width-relative:page;mso-height-relative:page;v-text-anchor:top" o:gfxdata="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" adj="21600" fillcolor="#d2eaf1" stroked="f">
               <v:textbox>
                 <w:txbxContent>
                   <w:p>
@@ -1467,6 +1574,28 @@
       <w:szCs w:val="26"/>
     </w:rPr>
   </w:style>
+  <w:style w:type="paragraph" w:styleId="Titre3">
+    <w:name w:val="heading 3"/>
+    <w:basedOn w:val="Normal"/>
+    <w:next w:val="Normal"/>
+    <w:link w:val="Titre3Car"/>
+    <w:uiPriority w:val="9"/>
+    <w:unhideWhenUsed/>
+    <w:qFormat/>
+    <w:rsid w:val="00BC49ED"/>
+    <w:pPr>
+      <w:keepNext/>
+      <w:keepLines/>
+      <w:spacing w:before="40" w:after="0"/>
+      <w:outlineLvl w:val="2"/>
+    </w:pPr>
+    <w:rPr>
+      <w:rFonts w:asciiTheme="majorHAnsi" w:eastAsiaTheme="majorEastAsia" w:hAnsiTheme="majorHAnsi" w:cstheme="majorBidi"/>
+      <w:color w:val="243F60" w:themeColor="accent1" w:themeShade="7F"/>
+      <w:sz w:val="24"/>
+      <w:szCs w:val="24"/>
+    </w:rPr>
+  </w:style>
   <w:style w:type="character" w:default="1" w:styleId="Policepardfaut">
     <w:name w:val="Default Paragraph Font"/>
     <w:uiPriority w:val="1"/>
@@ -1899,6 +2028,19 @@
     <w:pPr>
       <w:spacing w:after="0" w:line="240" w:lineRule="auto"/>
     </w:pPr>
+  </w:style>
+  <w:style w:type="character" w:customStyle="1" w:styleId="Titre3Car">
+    <w:name w:val="Titre 3 Car"/>
+    <w:basedOn w:val="Policepardfaut"/>
+    <w:link w:val="Titre3"/>
+    <w:uiPriority w:val="9"/>
+    <w:rsid w:val="00BC49ED"/>
+    <w:rPr>
+      <w:rFonts w:asciiTheme="majorHAnsi" w:eastAsiaTheme="majorEastAsia" w:hAnsiTheme="majorHAnsi" w:cstheme="majorBidi"/>
+      <w:color w:val="243F60" w:themeColor="accent1" w:themeShade="7F"/>
+      <w:sz w:val="24"/>
+      <w:szCs w:val="24"/>
+    </w:rPr>
   </w:style>
 </w:styles>
 </file>

</xml_diff>

<commit_message>
Bug d'affichage du diagramme de classes
</commit_message>
<xml_diff>
--- a/Docs/Rendus/Rendu 2/Diagramme de classes.docx
+++ b/Docs/Rendus/Rendu 2/Diagramme de classes.docx
@@ -1,6 +1,6 @@
 
 <file path=word/document.xml><?xml version="1.0" encoding="utf-8"?>
-<w:document xmlns:wpc="http://schemas.microsoft.com/office/word/2010/wordprocessingCanvas" xmlns:mc="http://schemas.openxmlformats.org/markup-compatibility/2006" xmlns:o="urn:schemas-microsoft-com:office:office" xmlns:r="http://schemas.openxmlformats.org/officeDocument/2006/relationships" xmlns:m="http://schemas.openxmlformats.org/officeDocument/2006/math" xmlns:v="urn:schemas-microsoft-com:vml" xmlns:wp14="http://schemas.microsoft.com/office/word/2010/wordprocessingDrawing" xmlns:wp="http://schemas.openxmlformats.org/drawingml/2006/wordprocessingDrawing" xmlns:w10="urn:schemas-microsoft-com:office:word" xmlns:w="http://schemas.openxmlformats.org/wordprocessingml/2006/main" xmlns:w14="http://schemas.microsoft.com/office/word/2010/wordml" xmlns:w15="http://schemas.microsoft.com/office/word/2012/wordml" xmlns:wpg="http://schemas.microsoft.com/office/word/2010/wordprocessingGroup" xmlns:wpi="http://schemas.microsoft.com/office/word/2010/wordprocessingInk" xmlns:wne="http://schemas.microsoft.com/office/word/2006/wordml" xmlns:wps="http://schemas.microsoft.com/office/word/2010/wordprocessingShape" mc:Ignorable="w14 w15 wp14">
+<w:document xmlns:ve="http://schemas.openxmlformats.org/markup-compatibility/2006" xmlns:o="urn:schemas-microsoft-com:office:office" xmlns:r="http://schemas.openxmlformats.org/officeDocument/2006/relationships" xmlns:m="http://schemas.openxmlformats.org/officeDocument/2006/math" xmlns:v="urn:schemas-microsoft-com:vml" xmlns:wp="http://schemas.openxmlformats.org/drawingml/2006/wordprocessingDrawing" xmlns:w10="urn:schemas-microsoft-com:office:word" xmlns:w="http://schemas.openxmlformats.org/wordprocessingml/2006/main" xmlns:wne="http://schemas.microsoft.com/office/word/2006/wordml">
   <w:body>
     <w:p>
       <w:pPr>
@@ -32,7 +32,10 @@
         <w:t xml:space="preserve"> Créer une application permettant de générer des fichiers </w:t>
       </w:r>
       <w:r>
-        <w:t>wave</w:t>
+        <w:t>W</w:t>
+      </w:r>
+      <w:r>
+        <w:t>ave</w:t>
       </w:r>
       <w:r>
         <w:t xml:space="preserve"> contena</w:t>
@@ -71,6 +74,9 @@
       </w:r>
     </w:p>
     <w:p>
+      <w:pPr>
+        <w:jc w:val="both"/>
+      </w:pPr>
       <w:r>
         <w:t>Cette classe est une classe générique présentant tous les attributs et les méthodes propres à un signal (fréquence, amplitude, offset, type, données). Elle possède une méthode virtuelle pure : ComputeWaveform. Obligeant ainsi aux utilisateurs de la classe à redéfinir cette méthode afin de calculer les points du signal.</w:t>
       </w:r>
@@ -78,12 +84,16 @@
     <w:p>
       <w:pPr>
         <w:pStyle w:val="Titre3"/>
+        <w:jc w:val="both"/>
       </w:pPr>
       <w:r>
         <w:t>Classe filles de GBF_Signal :</w:t>
       </w:r>
     </w:p>
     <w:p>
+      <w:pPr>
+        <w:jc w:val="both"/>
+      </w:pPr>
       <w:r>
         <w:t xml:space="preserve">En héritant de la classe mère GBF_Signal on récupère les attributs définissant un signal et on doit ré implémenter </w:t>
       </w:r>
@@ -94,25 +104,39 @@
     <w:p>
       <w:pPr>
         <w:pStyle w:val="Titre3"/>
+        <w:jc w:val="both"/>
       </w:pPr>
       <w:r>
         <w:t>Classe GBF_IHM :</w:t>
       </w:r>
     </w:p>
     <w:p>
-      <w:r>
-        <w:t>Cette classe permet de séparer complétement l’interface graphique de la classe GBF_Generator gérant la génération des signaux. Elle possède différents slots permettant d’agir sur la face avant et de répercuter les modifications sur GBF_Generator. Cette classe hérite de la classe QMainWindow afin de proposer des fonctionnalités comme les menus « Fichiers, Edition… ».</w:t>
+      <w:pPr>
+        <w:jc w:val="both"/>
+      </w:pPr>
+      <w:r>
+        <w:t xml:space="preserve">Cette classe permet de séparer </w:t>
+      </w:r>
+      <w:r>
+        <w:t>complètement</w:t>
+      </w:r>
+      <w:r>
+        <w:t xml:space="preserve"> l’interface graphique de la classe GBF_Generator gérant la génération des signaux. Elle possède différents slots permettant d’agir sur la face avant et de répercuter les modifications sur GBF_Generator. Cette classe hérite de la classe QMainWindow afin de proposer des fonctionnalités comme les menus « Fichiers, Edition… ».</w:t>
       </w:r>
     </w:p>
     <w:p>
       <w:pPr>
         <w:pStyle w:val="Titre3"/>
+        <w:jc w:val="both"/>
       </w:pPr>
       <w:r>
         <w:t>Classe GBF_Export_IHM</w:t>
       </w:r>
     </w:p>
     <w:p>
+      <w:pPr>
+        <w:jc w:val="both"/>
+      </w:pPr>
       <w:r>
         <w:t>Cette classe permet d’afficher à l’utilisateur une fenêtre lui proposant de renseigner l’endroit d’enregistrement du fichier WAV ainsi que la durée du signal et le nom du fichier WAV. Cette classe hérite de QWidget.</w:t>
       </w:r>
@@ -120,6 +144,7 @@
     <w:p>
       <w:pPr>
         <w:pStyle w:val="Titre3"/>
+        <w:jc w:val="both"/>
       </w:pPr>
       <w:r>
         <w:t xml:space="preserve">Classe </w:t>
@@ -131,6 +156,9 @@
       </w:r>
     </w:p>
     <w:p>
+      <w:pPr>
+        <w:jc w:val="both"/>
+      </w:pPr>
       <w:r>
         <w:t>Cette classe permet de gérer les différentes informations reçues via l’IHM et permettant ainsi de créer le signal comme désiré par l’utilisateur. Cette classe permet également de gérer la visualisation ainsi que l’export. Dans le cas de la création d’une bibliothèque dynamique cette classe serait la classe principale de l’API de génération de signaux.</w:t>
       </w:r>
@@ -148,8 +176,8 @@
         <w:lastRenderedPageBreak/>
         <w:drawing>
           <wp:inline distT="0" distB="0" distL="0" distR="0">
-            <wp:extent cx="9777730" cy="6381921"/>
-            <wp:effectExtent l="0" t="0" r="0" b="0"/>
+            <wp:extent cx="9219952" cy="6017859"/>
+            <wp:effectExtent l="19050" t="0" r="248" b="0"/>
             <wp:docPr id="3" name="Image 3"/>
             <wp:cNvGraphicFramePr>
               <a:graphicFrameLocks xmlns:a="http://schemas.openxmlformats.org/drawingml/2006/main" noChangeAspect="1"/>
@@ -167,7 +195,7 @@
                     <a:blip r:embed="rId7" cstate="print">
                       <a:extLst>
                         <a:ext uri="{28A0092B-C50C-407E-A947-70E740481C1C}">
-                          <a14:useLocalDpi xmlns:a14="http://schemas.microsoft.com/office/drawing/2010/main" val="0"/>
+                          <a14:useLocalDpi xmlns:a14="http://schemas.microsoft.com/office/drawing/2010/main" xmlns:wps="http://schemas.microsoft.com/office/word/2010/wordprocessingShape" xmlns:wpi="http://schemas.microsoft.com/office/word/2010/wordprocessingInk" xmlns:wpg="http://schemas.microsoft.com/office/word/2010/wordprocessingGroup" xmlns:w15="http://schemas.microsoft.com/office/word/2012/wordml" xmlns:w14="http://schemas.microsoft.com/office/word/2010/wordml" xmlns:w="http://schemas.openxmlformats.org/wordprocessingml/2006/main" xmlns:w10="urn:schemas-microsoft-com:office:word" xmlns:wp14="http://schemas.microsoft.com/office/word/2010/wordprocessingDrawing" xmlns:v="urn:schemas-microsoft-com:vml" xmlns:o="urn:schemas-microsoft-com:office:office" xmlns:mc="http://schemas.openxmlformats.org/markup-compatibility/2006" xmlns:wpc="http://schemas.microsoft.com/office/word/2010/wordprocessingCanvas" xmlns="" val="0"/>
                         </a:ext>
                       </a:extLst>
                     </a:blip>
@@ -179,7 +207,7 @@
                   <pic:spPr bwMode="auto">
                     <a:xfrm>
                       <a:off x="0" y="0"/>
-                      <a:ext cx="9777730" cy="6381921"/>
+                      <a:ext cx="9230177" cy="6024533"/>
                     </a:xfrm>
                     <a:prstGeom prst="rect">
                       <a:avLst/>
@@ -209,8 +237,8 @@
 </file>
 
 <file path=word/endnotes.xml><?xml version="1.0" encoding="utf-8"?>
-<w:endnotes xmlns:wpc="http://schemas.microsoft.com/office/word/2010/wordprocessingCanvas" xmlns:mc="http://schemas.openxmlformats.org/markup-compatibility/2006" xmlns:o="urn:schemas-microsoft-com:office:office" xmlns:r="http://schemas.openxmlformats.org/officeDocument/2006/relationships" xmlns:m="http://schemas.openxmlformats.org/officeDocument/2006/math" xmlns:v="urn:schemas-microsoft-com:vml" xmlns:wp14="http://schemas.microsoft.com/office/word/2010/wordprocessingDrawing" xmlns:wp="http://schemas.openxmlformats.org/drawingml/2006/wordprocessingDrawing" xmlns:w10="urn:schemas-microsoft-com:office:word" xmlns:w="http://schemas.openxmlformats.org/wordprocessingml/2006/main" xmlns:w14="http://schemas.microsoft.com/office/word/2010/wordml" xmlns:w15="http://schemas.microsoft.com/office/word/2012/wordml" xmlns:wpg="http://schemas.microsoft.com/office/word/2010/wordprocessingGroup" xmlns:wpi="http://schemas.microsoft.com/office/word/2010/wordprocessingInk" xmlns:wne="http://schemas.microsoft.com/office/word/2006/wordml" xmlns:wps="http://schemas.microsoft.com/office/word/2010/wordprocessingShape" mc:Ignorable="w14 w15 wp14">
-  <w:endnote w:type="separator" w:id="-1">
+<w:endnotes xmlns:ve="http://schemas.openxmlformats.org/markup-compatibility/2006" xmlns:o="urn:schemas-microsoft-com:office:office" xmlns:r="http://schemas.openxmlformats.org/officeDocument/2006/relationships" xmlns:m="http://schemas.openxmlformats.org/officeDocument/2006/math" xmlns:v="urn:schemas-microsoft-com:vml" xmlns:wp="http://schemas.openxmlformats.org/drawingml/2006/wordprocessingDrawing" xmlns:w10="urn:schemas-microsoft-com:office:word" xmlns:w="http://schemas.openxmlformats.org/wordprocessingml/2006/main" xmlns:wne="http://schemas.microsoft.com/office/word/2006/wordml">
+  <w:endnote w:type="separator" w:id="0">
     <w:p>
       <w:pPr>
         <w:spacing w:after="0" w:line="240" w:lineRule="auto"/>
@@ -220,7 +248,7 @@
       </w:r>
     </w:p>
   </w:endnote>
-  <w:endnote w:type="continuationSeparator" w:id="0">
+  <w:endnote w:type="continuationSeparator" w:id="1">
     <w:p>
       <w:pPr>
         <w:spacing w:after="0" w:line="240" w:lineRule="auto"/>
@@ -234,7 +262,7 @@
 </file>
 
 <file path=word/footer1.xml><?xml version="1.0" encoding="utf-8"?>
-<w:ftr xmlns:wpc="http://schemas.microsoft.com/office/word/2010/wordprocessingCanvas" xmlns:mc="http://schemas.openxmlformats.org/markup-compatibility/2006" xmlns:o="urn:schemas-microsoft-com:office:office" xmlns:r="http://schemas.openxmlformats.org/officeDocument/2006/relationships" xmlns:m="http://schemas.openxmlformats.org/officeDocument/2006/math" xmlns:v="urn:schemas-microsoft-com:vml" xmlns:wp14="http://schemas.microsoft.com/office/word/2010/wordprocessingDrawing" xmlns:wp="http://schemas.openxmlformats.org/drawingml/2006/wordprocessingDrawing" xmlns:w10="urn:schemas-microsoft-com:office:word" xmlns:w="http://schemas.openxmlformats.org/wordprocessingml/2006/main" xmlns:w14="http://schemas.microsoft.com/office/word/2010/wordml" xmlns:w15="http://schemas.microsoft.com/office/word/2012/wordml" xmlns:wpg="http://schemas.microsoft.com/office/word/2010/wordprocessingGroup" xmlns:wpi="http://schemas.microsoft.com/office/word/2010/wordprocessingInk" xmlns:wne="http://schemas.microsoft.com/office/word/2006/wordml" xmlns:wps="http://schemas.microsoft.com/office/word/2010/wordprocessingShape" mc:Ignorable="w14 w15 wp14">
+<w:ftr xmlns:ve="http://schemas.openxmlformats.org/markup-compatibility/2006" xmlns:o="urn:schemas-microsoft-com:office:office" xmlns:r="http://schemas.openxmlformats.org/officeDocument/2006/relationships" xmlns:m="http://schemas.openxmlformats.org/officeDocument/2006/math" xmlns:v="urn:schemas-microsoft-com:vml" xmlns:wp="http://schemas.openxmlformats.org/drawingml/2006/wordprocessingDrawing" xmlns:w10="urn:schemas-microsoft-com:office:word" xmlns:w="http://schemas.openxmlformats.org/wordprocessingml/2006/main" xmlns:wne="http://schemas.microsoft.com/office/word/2006/wordml">
   <w:sdt>
     <w:sdtPr>
       <w:id w:val="-1368752358"/>
@@ -243,7 +271,6 @@
         <w:docPartUnique/>
       </w:docPartObj>
     </w:sdtPr>
-    <w:sdtEndPr/>
     <w:sdtContent>
       <w:p>
         <w:pPr>
@@ -263,7 +290,7 @@
                 <v:h position="#0,topLeft" xrange="0,21600"/>
               </v:handles>
             </v:shapetype>
-            <v:shape id="_x0000_s2049" type="#_x0000_t5" style="position:absolute;margin-left:1184.4pt;margin-top:0;width:167.4pt;height:161.8pt;z-index:251659264;visibility:visible;mso-wrap-style:square;mso-width-percent:0;mso-height-percent:0;mso-wrap-distance-left:9pt;mso-wrap-distance-top:0;mso-wrap-distance-right:9pt;mso-wrap-distance-bottom:0;mso-position-horizontal:right;mso-position-horizontal-relative:page;mso-position-vertical:bottom;mso-position-vertical-relative:page;mso-width-percent:0;mso-height-percent:0;mso-width-relative:page;mso-height-relative:page;v-text-anchor:top" o:gfxdata="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" adj="21600" fillcolor="#d2eaf1" stroked="f">
+            <v:shape id="_x0000_s2049" type="#_x0000_t5" style="position:absolute;margin-left:1311.8pt;margin-top:0;width:167.4pt;height:161.8pt;z-index:251659264;visibility:visible;mso-position-horizontal:right;mso-position-horizontal-relative:page;mso-position-vertical:bottom;mso-position-vertical-relative:page" o:gfxdata="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" adj="21600" fillcolor="#d2eaf1" stroked="f">
               <v:textbox>
                 <w:txbxContent>
                   <w:p>
@@ -321,8 +348,8 @@
 </file>
 
 <file path=word/footnotes.xml><?xml version="1.0" encoding="utf-8"?>
-<w:footnotes xmlns:wpc="http://schemas.microsoft.com/office/word/2010/wordprocessingCanvas" xmlns:mc="http://schemas.openxmlformats.org/markup-compatibility/2006" xmlns:o="urn:schemas-microsoft-com:office:office" xmlns:r="http://schemas.openxmlformats.org/officeDocument/2006/relationships" xmlns:m="http://schemas.openxmlformats.org/officeDocument/2006/math" xmlns:v="urn:schemas-microsoft-com:vml" xmlns:wp14="http://schemas.microsoft.com/office/word/2010/wordprocessingDrawing" xmlns:wp="http://schemas.openxmlformats.org/drawingml/2006/wordprocessingDrawing" xmlns:w10="urn:schemas-microsoft-com:office:word" xmlns:w="http://schemas.openxmlformats.org/wordprocessingml/2006/main" xmlns:w14="http://schemas.microsoft.com/office/word/2010/wordml" xmlns:w15="http://schemas.microsoft.com/office/word/2012/wordml" xmlns:wpg="http://schemas.microsoft.com/office/word/2010/wordprocessingGroup" xmlns:wpi="http://schemas.microsoft.com/office/word/2010/wordprocessingInk" xmlns:wne="http://schemas.microsoft.com/office/word/2006/wordml" xmlns:wps="http://schemas.microsoft.com/office/word/2010/wordprocessingShape" mc:Ignorable="w14 w15 wp14">
-  <w:footnote w:type="separator" w:id="-1">
+<w:footnotes xmlns:ve="http://schemas.openxmlformats.org/markup-compatibility/2006" xmlns:o="urn:schemas-microsoft-com:office:office" xmlns:r="http://schemas.openxmlformats.org/officeDocument/2006/relationships" xmlns:m="http://schemas.openxmlformats.org/officeDocument/2006/math" xmlns:v="urn:schemas-microsoft-com:vml" xmlns:wp="http://schemas.openxmlformats.org/drawingml/2006/wordprocessingDrawing" xmlns:w10="urn:schemas-microsoft-com:office:word" xmlns:w="http://schemas.openxmlformats.org/wordprocessingml/2006/main" xmlns:wne="http://schemas.microsoft.com/office/word/2006/wordml">
+  <w:footnote w:type="separator" w:id="0">
     <w:p>
       <w:pPr>
         <w:spacing w:after="0" w:line="240" w:lineRule="auto"/>
@@ -332,7 +359,7 @@
       </w:r>
     </w:p>
   </w:footnote>
-  <w:footnote w:type="continuationSeparator" w:id="0">
+  <w:footnote w:type="continuationSeparator" w:id="1">
     <w:p>
       <w:pPr>
         <w:spacing w:after="0" w:line="240" w:lineRule="auto"/>
@@ -346,7 +373,7 @@
 </file>
 
 <file path=word/header1.xml><?xml version="1.0" encoding="utf-8"?>
-<w:hdr xmlns:wpc="http://schemas.microsoft.com/office/word/2010/wordprocessingCanvas" xmlns:mc="http://schemas.openxmlformats.org/markup-compatibility/2006" xmlns:o="urn:schemas-microsoft-com:office:office" xmlns:r="http://schemas.openxmlformats.org/officeDocument/2006/relationships" xmlns:m="http://schemas.openxmlformats.org/officeDocument/2006/math" xmlns:v="urn:schemas-microsoft-com:vml" xmlns:wp14="http://schemas.microsoft.com/office/word/2010/wordprocessingDrawing" xmlns:wp="http://schemas.openxmlformats.org/drawingml/2006/wordprocessingDrawing" xmlns:w10="urn:schemas-microsoft-com:office:word" xmlns:w="http://schemas.openxmlformats.org/wordprocessingml/2006/main" xmlns:w14="http://schemas.microsoft.com/office/word/2010/wordml" xmlns:w15="http://schemas.microsoft.com/office/word/2012/wordml" xmlns:wpg="http://schemas.microsoft.com/office/word/2010/wordprocessingGroup" xmlns:wpi="http://schemas.microsoft.com/office/word/2010/wordprocessingInk" xmlns:wne="http://schemas.microsoft.com/office/word/2006/wordml" xmlns:wps="http://schemas.microsoft.com/office/word/2010/wordprocessingShape" mc:Ignorable="w14 w15 wp14">
+<w:hdr xmlns:ve="http://schemas.openxmlformats.org/markup-compatibility/2006" xmlns:o="urn:schemas-microsoft-com:office:office" xmlns:r="http://schemas.openxmlformats.org/officeDocument/2006/relationships" xmlns:m="http://schemas.openxmlformats.org/officeDocument/2006/math" xmlns:v="urn:schemas-microsoft-com:vml" xmlns:wp="http://schemas.openxmlformats.org/drawingml/2006/wordprocessingDrawing" xmlns:w10="urn:schemas-microsoft-com:office:word" xmlns:w="http://schemas.openxmlformats.org/wordprocessingml/2006/main" xmlns:wne="http://schemas.microsoft.com/office/word/2006/wordml">
   <w:p>
     <w:pPr>
       <w:pStyle w:val="En-tte"/>
@@ -428,7 +455,7 @@
 </file>
 
 <file path=word/numbering.xml><?xml version="1.0" encoding="utf-8"?>
-<w:numbering xmlns:wpc="http://schemas.microsoft.com/office/word/2010/wordprocessingCanvas" xmlns:mc="http://schemas.openxmlformats.org/markup-compatibility/2006" xmlns:o="urn:schemas-microsoft-com:office:office" xmlns:r="http://schemas.openxmlformats.org/officeDocument/2006/relationships" xmlns:m="http://schemas.openxmlformats.org/officeDocument/2006/math" xmlns:v="urn:schemas-microsoft-com:vml" xmlns:wp14="http://schemas.microsoft.com/office/word/2010/wordprocessingDrawing" xmlns:wp="http://schemas.openxmlformats.org/drawingml/2006/wordprocessingDrawing" xmlns:w10="urn:schemas-microsoft-com:office:word" xmlns:w="http://schemas.openxmlformats.org/wordprocessingml/2006/main" xmlns:w14="http://schemas.microsoft.com/office/word/2010/wordml" xmlns:w15="http://schemas.microsoft.com/office/word/2012/wordml" xmlns:wpg="http://schemas.microsoft.com/office/word/2010/wordprocessingGroup" xmlns:wpi="http://schemas.microsoft.com/office/word/2010/wordprocessingInk" xmlns:wne="http://schemas.microsoft.com/office/word/2006/wordml" xmlns:wps="http://schemas.microsoft.com/office/word/2010/wordprocessingShape" mc:Ignorable="w14 w15 wp14">
+<w:numbering xmlns:ve="http://schemas.openxmlformats.org/markup-compatibility/2006" xmlns:o="urn:schemas-microsoft-com:office:office" xmlns:r="http://schemas.openxmlformats.org/officeDocument/2006/relationships" xmlns:m="http://schemas.openxmlformats.org/officeDocument/2006/math" xmlns:v="urn:schemas-microsoft-com:vml" xmlns:wp="http://schemas.openxmlformats.org/drawingml/2006/wordprocessingDrawing" xmlns:w10="urn:schemas-microsoft-com:office:word" xmlns:w="http://schemas.openxmlformats.org/wordprocessingml/2006/main" xmlns:wne="http://schemas.microsoft.com/office/word/2006/wordml">
   <w:abstractNum w:abstractNumId="0">
     <w:nsid w:val="0BE56FC0"/>
     <w:multiLevelType w:val="hybridMultilevel"/>
@@ -1134,7 +1161,7 @@
 </file>
 
 <file path=word/styles.xml><?xml version="1.0" encoding="utf-8"?>
-<w:styles xmlns:mc="http://schemas.openxmlformats.org/markup-compatibility/2006" xmlns:r="http://schemas.openxmlformats.org/officeDocument/2006/relationships" xmlns:w="http://schemas.openxmlformats.org/wordprocessingml/2006/main" xmlns:w14="http://schemas.microsoft.com/office/word/2010/wordml" xmlns:w15="http://schemas.microsoft.com/office/word/2012/wordml" mc:Ignorable="w14 w15">
+<w:styles xmlns:r="http://schemas.openxmlformats.org/officeDocument/2006/relationships" xmlns:w="http://schemas.openxmlformats.org/wordprocessingml/2006/main">
   <w:docDefaults>
     <w:rPrDefault>
       <w:rPr>
@@ -1150,378 +1177,144 @@
       </w:pPr>
     </w:pPrDefault>
   </w:docDefaults>
-  <w:latentStyles w:defLockedState="0" w:defUIPriority="99" w:defSemiHidden="0" w:defUnhideWhenUsed="0" w:defQFormat="0" w:count="371">
-    <w:lsdException w:name="Normal" w:uiPriority="0" w:qFormat="1"/>
-    <w:lsdException w:name="heading 1" w:uiPriority="9" w:qFormat="1"/>
-    <w:lsdException w:name="heading 2" w:semiHidden="1" w:uiPriority="9" w:unhideWhenUsed="1" w:qFormat="1"/>
-    <w:lsdException w:name="heading 3" w:semiHidden="1" w:uiPriority="9" w:unhideWhenUsed="1" w:qFormat="1"/>
-    <w:lsdException w:name="heading 4" w:semiHidden="1" w:uiPriority="9" w:unhideWhenUsed="1" w:qFormat="1"/>
-    <w:lsdException w:name="heading 5" w:semiHidden="1" w:uiPriority="9" w:unhideWhenUsed="1" w:qFormat="1"/>
-    <w:lsdException w:name="heading 6" w:semiHidden="1" w:uiPriority="9" w:unhideWhenUsed="1" w:qFormat="1"/>
-    <w:lsdException w:name="heading 7" w:semiHidden="1" w:uiPriority="9" w:unhideWhenUsed="1" w:qFormat="1"/>
-    <w:lsdException w:name="heading 8" w:semiHidden="1" w:uiPriority="9" w:unhideWhenUsed="1" w:qFormat="1"/>
-    <w:lsdException w:name="heading 9" w:semiHidden="1" w:uiPriority="9" w:unhideWhenUsed="1" w:qFormat="1"/>
-    <w:lsdException w:name="index 1" w:semiHidden="1" w:unhideWhenUsed="1"/>
-    <w:lsdException w:name="index 2" w:semiHidden="1" w:unhideWhenUsed="1"/>
-    <w:lsdException w:name="index 3" w:semiHidden="1" w:unhideWhenUsed="1"/>
-    <w:lsdException w:name="index 4" w:semiHidden="1" w:unhideWhenUsed="1"/>
-    <w:lsdException w:name="index 5" w:semiHidden="1" w:unhideWhenUsed="1"/>
-    <w:lsdException w:name="index 6" w:semiHidden="1" w:unhideWhenUsed="1"/>
-    <w:lsdException w:name="index 7" w:semiHidden="1" w:unhideWhenUsed="1"/>
-    <w:lsdException w:name="index 8" w:semiHidden="1" w:unhideWhenUsed="1"/>
-    <w:lsdException w:name="index 9" w:semiHidden="1" w:unhideWhenUsed="1"/>
-    <w:lsdException w:name="toc 1" w:semiHidden="1" w:uiPriority="39" w:unhideWhenUsed="1"/>
-    <w:lsdException w:name="toc 2" w:semiHidden="1" w:uiPriority="39" w:unhideWhenUsed="1"/>
-    <w:lsdException w:name="toc 3" w:semiHidden="1" w:uiPriority="39" w:unhideWhenUsed="1"/>
-    <w:lsdException w:name="toc 4" w:semiHidden="1" w:uiPriority="39" w:unhideWhenUsed="1"/>
-    <w:lsdException w:name="toc 5" w:semiHidden="1" w:uiPriority="39" w:unhideWhenUsed="1"/>
-    <w:lsdException w:name="toc 6" w:semiHidden="1" w:uiPriority="39" w:unhideWhenUsed="1"/>
-    <w:lsdException w:name="toc 7" w:semiHidden="1" w:uiPriority="39" w:unhideWhenUsed="1"/>
-    <w:lsdException w:name="toc 8" w:semiHidden="1" w:uiPriority="39" w:unhideWhenUsed="1"/>
-    <w:lsdException w:name="toc 9" w:semiHidden="1" w:uiPriority="39" w:unhideWhenUsed="1"/>
-    <w:lsdException w:name="Normal Indent" w:semiHidden="1" w:unhideWhenUsed="1"/>
-    <w:lsdException w:name="footnote text" w:semiHidden="1" w:unhideWhenUsed="1"/>
-    <w:lsdException w:name="annotation text" w:semiHidden="1" w:unhideWhenUsed="1"/>
-    <w:lsdException w:name="header" w:semiHidden="1" w:unhideWhenUsed="1"/>
-    <w:lsdException w:name="footer" w:semiHidden="1" w:unhideWhenUsed="1"/>
-    <w:lsdException w:name="index heading" w:semiHidden="1" w:unhideWhenUsed="1"/>
-    <w:lsdException w:name="caption" w:semiHidden="1" w:uiPriority="35" w:unhideWhenUsed="1" w:qFormat="1"/>
-    <w:lsdException w:name="table of figures" w:semiHidden="1" w:unhideWhenUsed="1"/>
-    <w:lsdException w:name="envelope address" w:semiHidden="1" w:unhideWhenUsed="1"/>
-    <w:lsdException w:name="envelope return" w:semiHidden="1" w:unhideWhenUsed="1"/>
-    <w:lsdException w:name="footnote reference" w:semiHidden="1" w:unhideWhenUsed="1"/>
-    <w:lsdException w:name="annotation reference" w:semiHidden="1" w:unhideWhenUsed="1"/>
-    <w:lsdException w:name="line number" w:semiHidden="1" w:unhideWhenUsed="1"/>
-    <w:lsdException w:name="page number" w:semiHidden="1" w:unhideWhenUsed="1"/>
-    <w:lsdException w:name="endnote reference" w:semiHidden="1" w:unhideWhenUsed="1"/>
-    <w:lsdException w:name="endnote text" w:semiHidden="1" w:unhideWhenUsed="1"/>
-    <w:lsdException w:name="table of authorities" w:semiHidden="1" w:unhideWhenUsed="1"/>
-    <w:lsdException w:name="macro" w:semiHidden="1" w:unhideWhenUsed="1"/>
-    <w:lsdException w:name="toa heading" w:semiHidden="1" w:unhideWhenUsed="1"/>
-    <w:lsdException w:name="List" w:semiHidden="1" w:unhideWhenUsed="1"/>
-    <w:lsdException w:name="List Bullet" w:semiHidden="1" w:unhideWhenUsed="1"/>
-    <w:lsdException w:name="List Number" w:semiHidden="1" w:unhideWhenUsed="1"/>
-    <w:lsdException w:name="List 2" w:semiHidden="1" w:unhideWhenUsed="1"/>
-    <w:lsdException w:name="List 3" w:semiHidden="1" w:unhideWhenUsed="1"/>
-    <w:lsdException w:name="List 4" w:semiHidden="1" w:unhideWhenUsed="1"/>
-    <w:lsdException w:name="List 5" w:semiHidden="1" w:unhideWhenUsed="1"/>
-    <w:lsdException w:name="List Bullet 2" w:semiHidden="1" w:unhideWhenUsed="1"/>
-    <w:lsdException w:name="List Bullet 3" w:semiHidden="1" w:unhideWhenUsed="1"/>
-    <w:lsdException w:name="List Bullet 4" w:semiHidden="1" w:unhideWhenUsed="1"/>
-    <w:lsdException w:name="List Bullet 5" w:semiHidden="1" w:unhideWhenUsed="1"/>
-    <w:lsdException w:name="List Number 2" w:semiHidden="1" w:unhideWhenUsed="1"/>
-    <w:lsdException w:name="List Number 3" w:semiHidden="1" w:unhideWhenUsed="1"/>
-    <w:lsdException w:name="List Number 4" w:semiHidden="1" w:unhideWhenUsed="1"/>
-    <w:lsdException w:name="List Number 5" w:semiHidden="1" w:unhideWhenUsed="1"/>
-    <w:lsdException w:name="Title" w:uiPriority="10" w:qFormat="1"/>
-    <w:lsdException w:name="Closing" w:semiHidden="1" w:unhideWhenUsed="1"/>
-    <w:lsdException w:name="Signature" w:semiHidden="1" w:unhideWhenUsed="1"/>
-    <w:lsdException w:name="Default Paragraph Font" w:semiHidden="1" w:uiPriority="1" w:unhideWhenUsed="1"/>
-    <w:lsdException w:name="Body Text" w:semiHidden="1" w:unhideWhenUsed="1"/>
-    <w:lsdException w:name="Body Text Indent" w:semiHidden="1" w:unhideWhenUsed="1"/>
-    <w:lsdException w:name="List Continue" w:semiHidden="1" w:unhideWhenUsed="1"/>
-    <w:lsdException w:name="List Continue 2" w:semiHidden="1" w:unhideWhenUsed="1"/>
-    <w:lsdException w:name="List Continue 3" w:semiHidden="1" w:unhideWhenUsed="1"/>
-    <w:lsdException w:name="List Continue 4" w:semiHidden="1" w:unhideWhenUsed="1"/>
-    <w:lsdException w:name="List Continue 5" w:semiHidden="1" w:unhideWhenUsed="1"/>
-    <w:lsdException w:name="Message Header" w:semiHidden="1" w:unhideWhenUsed="1"/>
-    <w:lsdException w:name="Subtitle" w:uiPriority="11" w:qFormat="1"/>
-    <w:lsdException w:name="Salutation" w:semiHidden="1" w:unhideWhenUsed="1"/>
-    <w:lsdException w:name="Date" w:semiHidden="1" w:unhideWhenUsed="1"/>
-    <w:lsdException w:name="Body Text First Indent" w:semiHidden="1" w:unhideWhenUsed="1"/>
-    <w:lsdException w:name="Body Text First Indent 2" w:semiHidden="1" w:unhideWhenUsed="1"/>
-    <w:lsdException w:name="Note Heading" w:semiHidden="1" w:unhideWhenUsed="1"/>
-    <w:lsdException w:name="Body Text 2" w:semiHidden="1" w:unhideWhenUsed="1"/>
-    <w:lsdException w:name="Body Text 3" w:semiHidden="1" w:unhideWhenUsed="1"/>
-    <w:lsdException w:name="Body Text Indent 2" w:semiHidden="1" w:unhideWhenUsed="1"/>
-    <w:lsdException w:name="Body Text Indent 3" w:semiHidden="1" w:unhideWhenUsed="1"/>
-    <w:lsdException w:name="Block Text" w:semiHidden="1" w:unhideWhenUsed="1"/>
-    <w:lsdException w:name="Hyperlink" w:semiHidden="1" w:unhideWhenUsed="1"/>
-    <w:lsdException w:name="FollowedHyperlink" w:semiHidden="1" w:unhideWhenUsed="1"/>
-    <w:lsdException w:name="Strong" w:uiPriority="22" w:qFormat="1"/>
-    <w:lsdException w:name="Emphasis" w:uiPriority="20" w:qFormat="1"/>
-    <w:lsdException w:name="Document Map" w:semiHidden="1" w:unhideWhenUsed="1"/>
-    <w:lsdException w:name="Plain Text" w:semiHidden="1" w:unhideWhenUsed="1"/>
-    <w:lsdException w:name="E-mail Signature" w:semiHidden="1" w:unhideWhenUsed="1"/>
-    <w:lsdException w:name="HTML Top of Form" w:semiHidden="1" w:unhideWhenUsed="1"/>
-    <w:lsdException w:name="HTML Bottom of Form" w:semiHidden="1" w:unhideWhenUsed="1"/>
-    <w:lsdException w:name="Normal (Web)" w:semiHidden="1" w:unhideWhenUsed="1"/>
-    <w:lsdException w:name="HTML Acronym" w:semiHidden="1" w:unhideWhenUsed="1"/>
-    <w:lsdException w:name="HTML Address" w:semiHidden="1" w:unhideWhenUsed="1"/>
-    <w:lsdException w:name="HTML Cite" w:semiHidden="1" w:unhideWhenUsed="1"/>
-    <w:lsdException w:name="HTML Code" w:semiHidden="1" w:unhideWhenUsed="1"/>
-    <w:lsdException w:name="HTML Definition" w:semiHidden="1" w:unhideWhenUsed="1"/>
-    <w:lsdException w:name="HTML Keyboard" w:semiHidden="1" w:unhideWhenUsed="1"/>
-    <w:lsdException w:name="HTML Preformatted" w:semiHidden="1" w:unhideWhenUsed="1"/>
-    <w:lsdException w:name="HTML Sample" w:semiHidden="1" w:unhideWhenUsed="1"/>
-    <w:lsdException w:name="HTML Typewriter" w:semiHidden="1" w:unhideWhenUsed="1"/>
-    <w:lsdException w:name="HTML Variable" w:semiHidden="1" w:unhideWhenUsed="1"/>
-    <w:lsdException w:name="Normal Table" w:semiHidden="1" w:unhideWhenUsed="1"/>
-    <w:lsdException w:name="annotation subject" w:semiHidden="1" w:unhideWhenUsed="1"/>
-    <w:lsdException w:name="No List" w:semiHidden="1" w:unhideWhenUsed="1"/>
-    <w:lsdException w:name="Outline List 1" w:semiHidden="1" w:unhideWhenUsed="1"/>
-    <w:lsdException w:name="Outline List 2" w:semiHidden="1" w:unhideWhenUsed="1"/>
-    <w:lsdException w:name="Outline List 3" w:semiHidden="1" w:unhideWhenUsed="1"/>
-    <w:lsdException w:name="Table Simple 1" w:semiHidden="1" w:unhideWhenUsed="1"/>
-    <w:lsdException w:name="Table Simple 2" w:semiHidden="1" w:unhideWhenUsed="1"/>
-    <w:lsdException w:name="Table Simple 3" w:semiHidden="1" w:unhideWhenUsed="1"/>
-    <w:lsdException w:name="Table Classic 1" w:semiHidden="1" w:unhideWhenUsed="1"/>
-    <w:lsdException w:name="Table Classic 2" w:semiHidden="1" w:unhideWhenUsed="1"/>
-    <w:lsdException w:name="Table Classic 3" w:semiHidden="1" w:unhideWhenUsed="1"/>
-    <w:lsdException w:name="Table Classic 4" w:semiHidden="1" w:unhideWhenUsed="1"/>
-    <w:lsdException w:name="Table Colorful 1" w:semiHidden="1" w:unhideWhenUsed="1"/>
-    <w:lsdException w:name="Table Colorful 2" w:semiHidden="1" w:unhideWhenUsed="1"/>
-    <w:lsdException w:name="Table Colorful 3" w:semiHidden="1" w:unhideWhenUsed="1"/>
-    <w:lsdException w:name="Table Columns 1" w:semiHidden="1" w:unhideWhenUsed="1"/>
-    <w:lsdException w:name="Table Columns 2" w:semiHidden="1" w:unhideWhenUsed="1"/>
-    <w:lsdException w:name="Table Columns 3" w:semiHidden="1" w:unhideWhenUsed="1"/>
-    <w:lsdException w:name="Table Columns 4" w:semiHidden="1" w:unhideWhenUsed="1"/>
-    <w:lsdException w:name="Table Columns 5" w:semiHidden="1" w:unhideWhenUsed="1"/>
-    <w:lsdException w:name="Table Grid 1" w:semiHidden="1" w:unhideWhenUsed="1"/>
-    <w:lsdException w:name="Table Grid 2" w:semiHidden="1" w:unhideWhenUsed="1"/>
-    <w:lsdException w:name="Table Grid 3" w:semiHidden="1" w:unhideWhenUsed="1"/>
-    <w:lsdException w:name="Table Grid 4" w:semiHidden="1" w:unhideWhenUsed="1"/>
-    <w:lsdException w:name="Table Grid 5" w:semiHidden="1" w:unhideWhenUsed="1"/>
-    <w:lsdException w:name="Table Grid 6" w:semiHidden="1" w:unhideWhenUsed="1"/>
-    <w:lsdException w:name="Table Grid 7" w:semiHidden="1" w:unhideWhenUsed="1"/>
-    <w:lsdException w:name="Table Grid 8" w:semiHidden="1" w:unhideWhenUsed="1"/>
-    <w:lsdException w:name="Table List 1" w:semiHidden="1" w:unhideWhenUsed="1"/>
-    <w:lsdException w:name="Table List 2" w:semiHidden="1" w:unhideWhenUsed="1"/>
-    <w:lsdException w:name="Table List 3" w:semiHidden="1" w:unhideWhenUsed="1"/>
-    <w:lsdException w:name="Table List 4" w:semiHidden="1" w:unhideWhenUsed="1"/>
-    <w:lsdException w:name="Table List 5" w:semiHidden="1" w:unhideWhenUsed="1"/>
-    <w:lsdException w:name="Table List 6" w:semiHidden="1" w:unhideWhenUsed="1"/>
-    <w:lsdException w:name="Table List 7" w:semiHidden="1" w:unhideWhenUsed="1"/>
-    <w:lsdException w:name="Table List 8" w:semiHidden="1" w:unhideWhenUsed="1"/>
-    <w:lsdException w:name="Table 3D effects 1" w:semiHidden="1" w:unhideWhenUsed="1"/>
-    <w:lsdException w:name="Table 3D effects 2" w:semiHidden="1" w:unhideWhenUsed="1"/>
-    <w:lsdException w:name="Table 3D effects 3" w:semiHidden="1" w:unhideWhenUsed="1"/>
-    <w:lsdException w:name="Table Contemporary" w:semiHidden="1" w:unhideWhenUsed="1"/>
-    <w:lsdException w:name="Table Elegant" w:semiHidden="1" w:unhideWhenUsed="1"/>
-    <w:lsdException w:name="Table Professional" w:semiHidden="1" w:unhideWhenUsed="1"/>
-    <w:lsdException w:name="Table Subtle 1" w:semiHidden="1" w:unhideWhenUsed="1"/>
-    <w:lsdException w:name="Table Subtle 2" w:semiHidden="1" w:unhideWhenUsed="1"/>
-    <w:lsdException w:name="Table Web 1" w:semiHidden="1" w:unhideWhenUsed="1"/>
-    <w:lsdException w:name="Table Web 2" w:semiHidden="1" w:unhideWhenUsed="1"/>
-    <w:lsdException w:name="Table Web 3" w:semiHidden="1" w:unhideWhenUsed="1"/>
-    <w:lsdException w:name="Balloon Text" w:semiHidden="1" w:unhideWhenUsed="1"/>
-    <w:lsdException w:name="Table Grid" w:uiPriority="59"/>
-    <w:lsdException w:name="Table Theme" w:semiHidden="1" w:unhideWhenUsed="1"/>
-    <w:lsdException w:name="Placeholder Text" w:semiHidden="1"/>
-    <w:lsdException w:name="No Spacing" w:uiPriority="1" w:qFormat="1"/>
-    <w:lsdException w:name="Light Shading" w:uiPriority="60"/>
-    <w:lsdException w:name="Light List" w:uiPriority="61"/>
-    <w:lsdException w:name="Light Grid" w:uiPriority="62"/>
-    <w:lsdException w:name="Medium Shading 1" w:uiPriority="63"/>
-    <w:lsdException w:name="Medium Shading 2" w:uiPriority="64"/>
-    <w:lsdException w:name="Medium List 1" w:uiPriority="65"/>
-    <w:lsdException w:name="Medium List 2" w:uiPriority="66"/>
-    <w:lsdException w:name="Medium Grid 1" w:uiPriority="67"/>
-    <w:lsdException w:name="Medium Grid 2" w:uiPriority="68"/>
-    <w:lsdException w:name="Medium Grid 3" w:uiPriority="69"/>
-    <w:lsdException w:name="Dark List" w:uiPriority="70"/>
-    <w:lsdException w:name="Colorful Shading" w:uiPriority="71"/>
-    <w:lsdException w:name="Colorful List" w:uiPriority="72"/>
-    <w:lsdException w:name="Colorful Grid" w:uiPriority="73"/>
-    <w:lsdException w:name="Light Shading Accent 1" w:uiPriority="60"/>
-    <w:lsdException w:name="Light List Accent 1" w:uiPriority="61"/>
-    <w:lsdException w:name="Light Grid Accent 1" w:uiPriority="62"/>
-    <w:lsdException w:name="Medium Shading 1 Accent 1" w:uiPriority="63"/>
-    <w:lsdException w:name="Medium Shading 2 Accent 1" w:uiPriority="64"/>
-    <w:lsdException w:name="Medium List 1 Accent 1" w:uiPriority="65"/>
-    <w:lsdException w:name="Revision" w:semiHidden="1"/>
-    <w:lsdException w:name="List Paragraph" w:uiPriority="34" w:qFormat="1"/>
-    <w:lsdException w:name="Quote" w:uiPriority="29" w:qFormat="1"/>
-    <w:lsdException w:name="Intense Quote" w:uiPriority="30" w:qFormat="1"/>
-    <w:lsdException w:name="Medium List 2 Accent 1" w:uiPriority="66"/>
-    <w:lsdException w:name="Medium Grid 1 Accent 1" w:uiPriority="67"/>
-    <w:lsdException w:name="Medium Grid 2 Accent 1" w:uiPriority="68"/>
-    <w:lsdException w:name="Medium Grid 3 Accent 1" w:uiPriority="69"/>
-    <w:lsdException w:name="Dark List Accent 1" w:uiPriority="70"/>
-    <w:lsdException w:name="Colorful Shading Accent 1" w:uiPriority="71"/>
-    <w:lsdException w:name="Colorful List Accent 1" w:uiPriority="72"/>
-    <w:lsdException w:name="Colorful Grid Accent 1" w:uiPriority="73"/>
-    <w:lsdException w:name="Light Shading Accent 2" w:uiPriority="60"/>
-    <w:lsdException w:name="Light List Accent 2" w:uiPriority="61"/>
-    <w:lsdException w:name="Light Grid Accent 2" w:uiPriority="62"/>
-    <w:lsdException w:name="Medium Shading 1 Accent 2" w:uiPriority="63"/>
-    <w:lsdException w:name="Medium Shading 2 Accent 2" w:uiPriority="64"/>
-    <w:lsdException w:name="Medium List 1 Accent 2" w:uiPriority="65"/>
-    <w:lsdException w:name="Medium List 2 Accent 2" w:uiPriority="66"/>
-    <w:lsdException w:name="Medium Grid 1 Accent 2" w:uiPriority="67"/>
-    <w:lsdException w:name="Medium Grid 2 Accent 2" w:uiPriority="68"/>
-    <w:lsdException w:name="Medium Grid 3 Accent 2" w:uiPriority="69"/>
-    <w:lsdException w:name="Dark List Accent 2" w:uiPriority="70"/>
-    <w:lsdException w:name="Colorful Shading Accent 2" w:uiPriority="71"/>
-    <w:lsdException w:name="Colorful List Accent 2" w:uiPriority="72"/>
-    <w:lsdException w:name="Colorful Grid Accent 2" w:uiPriority="73"/>
-    <w:lsdException w:name="Light Shading Accent 3" w:uiPriority="60"/>
-    <w:lsdException w:name="Light List Accent 3" w:uiPriority="61"/>
-    <w:lsdException w:name="Light Grid Accent 3" w:uiPriority="62"/>
-    <w:lsdException w:name="Medium Shading 1 Accent 3" w:uiPriority="63"/>
-    <w:lsdException w:name="Medium Shading 2 Accent 3" w:uiPriority="64"/>
-    <w:lsdException w:name="Medium List 1 Accent 3" w:uiPriority="65"/>
-    <w:lsdException w:name="Medium List 2 Accent 3" w:uiPriority="66"/>
-    <w:lsdException w:name="Medium Grid 1 Accent 3" w:uiPriority="67"/>
-    <w:lsdException w:name="Medium Grid 2 Accent 3" w:uiPriority="68"/>
-    <w:lsdException w:name="Medium Grid 3 Accent 3" w:uiPriority="69"/>
-    <w:lsdException w:name="Dark List Accent 3" w:uiPriority="70"/>
-    <w:lsdException w:name="Colorful Shading Accent 3" w:uiPriority="71"/>
-    <w:lsdException w:name="Colorful List Accent 3" w:uiPriority="72"/>
-    <w:lsdException w:name="Colorful Grid Accent 3" w:uiPriority="73"/>
-    <w:lsdException w:name="Light Shading Accent 4" w:uiPriority="60"/>
-    <w:lsdException w:name="Light List Accent 4" w:uiPriority="61"/>
-    <w:lsdException w:name="Light Grid Accent 4" w:uiPriority="62"/>
-    <w:lsdException w:name="Medium Shading 1 Accent 4" w:uiPriority="63"/>
-    <w:lsdException w:name="Medium Shading 2 Accent 4" w:uiPriority="64"/>
-    <w:lsdException w:name="Medium List 1 Accent 4" w:uiPriority="65"/>
-    <w:lsdException w:name="Medium List 2 Accent 4" w:uiPriority="66"/>
-    <w:lsdException w:name="Medium Grid 1 Accent 4" w:uiPriority="67"/>
-    <w:lsdException w:name="Medium Grid 2 Accent 4" w:uiPriority="68"/>
-    <w:lsdException w:name="Medium Grid 3 Accent 4" w:uiPriority="69"/>
-    <w:lsdException w:name="Dark List Accent 4" w:uiPriority="70"/>
-    <w:lsdException w:name="Colorful Shading Accent 4" w:uiPriority="71"/>
-    <w:lsdException w:name="Colorful List Accent 4" w:uiPriority="72"/>
-    <w:lsdException w:name="Colorful Grid Accent 4" w:uiPriority="73"/>
-    <w:lsdException w:name="Light Shading Accent 5" w:uiPriority="60"/>
-    <w:lsdException w:name="Light List Accent 5" w:uiPriority="61"/>
-    <w:lsdException w:name="Light Grid Accent 5" w:uiPriority="62"/>
-    <w:lsdException w:name="Medium Shading 1 Accent 5" w:uiPriority="63"/>
-    <w:lsdException w:name="Medium Shading 2 Accent 5" w:uiPriority="64"/>
-    <w:lsdException w:name="Medium List 1 Accent 5" w:uiPriority="65"/>
-    <w:lsdException w:name="Medium List 2 Accent 5" w:uiPriority="66"/>
-    <w:lsdException w:name="Medium Grid 1 Accent 5" w:uiPriority="67"/>
-    <w:lsdException w:name="Medium Grid 2 Accent 5" w:uiPriority="68"/>
-    <w:lsdException w:name="Medium Grid 3 Accent 5" w:uiPriority="69"/>
-    <w:lsdException w:name="Dark List Accent 5" w:uiPriority="70"/>
-    <w:lsdException w:name="Colorful Shading Accent 5" w:uiPriority="71"/>
-    <w:lsdException w:name="Colorful List Accent 5" w:uiPriority="72"/>
-    <w:lsdException w:name="Colorful Grid Accent 5" w:uiPriority="73"/>
-    <w:lsdException w:name="Light Shading Accent 6" w:uiPriority="60"/>
-    <w:lsdException w:name="Light List Accent 6" w:uiPriority="61"/>
-    <w:lsdException w:name="Light Grid Accent 6" w:uiPriority="62"/>
-    <w:lsdException w:name="Medium Shading 1 Accent 6" w:uiPriority="63"/>
-    <w:lsdException w:name="Medium Shading 2 Accent 6" w:uiPriority="64"/>
-    <w:lsdException w:name="Medium List 1 Accent 6" w:uiPriority="65"/>
-    <w:lsdException w:name="Medium List 2 Accent 6" w:uiPriority="66"/>
-    <w:lsdException w:name="Medium Grid 1 Accent 6" w:uiPriority="67"/>
-    <w:lsdException w:name="Medium Grid 2 Accent 6" w:uiPriority="68"/>
-    <w:lsdException w:name="Medium Grid 3 Accent 6" w:uiPriority="69"/>
-    <w:lsdException w:name="Dark List Accent 6" w:uiPriority="70"/>
-    <w:lsdException w:name="Colorful Shading Accent 6" w:uiPriority="71"/>
-    <w:lsdException w:name="Colorful List Accent 6" w:uiPriority="72"/>
-    <w:lsdException w:name="Colorful Grid Accent 6" w:uiPriority="73"/>
-    <w:lsdException w:name="Subtle Emphasis" w:uiPriority="19" w:qFormat="1"/>
-    <w:lsdException w:name="Intense Emphasis" w:uiPriority="21" w:qFormat="1"/>
-    <w:lsdException w:name="Subtle Reference" w:uiPriority="31" w:qFormat="1"/>
-    <w:lsdException w:name="Intense Reference" w:uiPriority="32" w:qFormat="1"/>
-    <w:lsdException w:name="Book Title" w:uiPriority="33" w:qFormat="1"/>
-    <w:lsdException w:name="Bibliography" w:semiHidden="1" w:uiPriority="37" w:unhideWhenUsed="1"/>
-    <w:lsdException w:name="TOC Heading" w:semiHidden="1" w:uiPriority="39" w:unhideWhenUsed="1" w:qFormat="1"/>
-    <w:lsdException w:name="Plain Table 1" w:uiPriority="41"/>
-    <w:lsdException w:name="Plain Table 2" w:uiPriority="42"/>
-    <w:lsdException w:name="Plain Table 3" w:uiPriority="43"/>
-    <w:lsdException w:name="Plain Table 4" w:uiPriority="44"/>
-    <w:lsdException w:name="Plain Table 5" w:uiPriority="45"/>
-    <w:lsdException w:name="Grid Table Light" w:uiPriority="40"/>
-    <w:lsdException w:name="Grid Table 1 Light" w:uiPriority="46"/>
-    <w:lsdException w:name="Grid Table 2" w:uiPriority="47"/>
-    <w:lsdException w:name="Grid Table 3" w:uiPriority="48"/>
-    <w:lsdException w:name="Grid Table 4" w:uiPriority="49"/>
-    <w:lsdException w:name="Grid Table 5 Dark" w:uiPriority="50"/>
-    <w:lsdException w:name="Grid Table 6 Colorful" w:uiPriority="51"/>
-    <w:lsdException w:name="Grid Table 7 Colorful" w:uiPriority="52"/>
-    <w:lsdException w:name="Grid Table 1 Light Accent 1" w:uiPriority="46"/>
-    <w:lsdException w:name="Grid Table 2 Accent 1" w:uiPriority="47"/>
-    <w:lsdException w:name="Grid Table 3 Accent 1" w:uiPriority="48"/>
-    <w:lsdException w:name="Grid Table 4 Accent 1" w:uiPriority="49"/>
-    <w:lsdException w:name="Grid Table 5 Dark Accent 1" w:uiPriority="50"/>
-    <w:lsdException w:name="Grid Table 6 Colorful Accent 1" w:uiPriority="51"/>
-    <w:lsdException w:name="Grid Table 7 Colorful Accent 1" w:uiPriority="52"/>
-    <w:lsdException w:name="Grid Table 1 Light Accent 2" w:uiPriority="46"/>
-    <w:lsdException w:name="Grid Table 2 Accent 2" w:uiPriority="47"/>
-    <w:lsdException w:name="Grid Table 3 Accent 2" w:uiPriority="48"/>
-    <w:lsdException w:name="Grid Table 4 Accent 2" w:uiPriority="49"/>
-    <w:lsdException w:name="Grid Table 5 Dark Accent 2" w:uiPriority="50"/>
-    <w:lsdException w:name="Grid Table 6 Colorful Accent 2" w:uiPriority="51"/>
-    <w:lsdException w:name="Grid Table 7 Colorful Accent 2" w:uiPriority="52"/>
-    <w:lsdException w:name="Grid Table 1 Light Accent 3" w:uiPriority="46"/>
-    <w:lsdException w:name="Grid Table 2 Accent 3" w:uiPriority="47"/>
-    <w:lsdException w:name="Grid Table 3 Accent 3" w:uiPriority="48"/>
-    <w:lsdException w:name="Grid Table 4 Accent 3" w:uiPriority="49"/>
-    <w:lsdException w:name="Grid Table 5 Dark Accent 3" w:uiPriority="50"/>
-    <w:lsdException w:name="Grid Table 6 Colorful Accent 3" w:uiPriority="51"/>
-    <w:lsdException w:name="Grid Table 7 Colorful Accent 3" w:uiPriority="52"/>
-    <w:lsdException w:name="Grid Table 1 Light Accent 4" w:uiPriority="46"/>
-    <w:lsdException w:name="Grid Table 2 Accent 4" w:uiPriority="47"/>
-    <w:lsdException w:name="Grid Table 3 Accent 4" w:uiPriority="48"/>
-    <w:lsdException w:name="Grid Table 4 Accent 4" w:uiPriority="49"/>
-    <w:lsdException w:name="Grid Table 5 Dark Accent 4" w:uiPriority="50"/>
-    <w:lsdException w:name="Grid Table 6 Colorful Accent 4" w:uiPriority="51"/>
-    <w:lsdException w:name="Grid Table 7 Colorful Accent 4" w:uiPriority="52"/>
-    <w:lsdException w:name="Grid Table 1 Light Accent 5" w:uiPriority="46"/>
-    <w:lsdException w:name="Grid Table 2 Accent 5" w:uiPriority="47"/>
-    <w:lsdException w:name="Grid Table 3 Accent 5" w:uiPriority="48"/>
-    <w:lsdException w:name="Grid Table 4 Accent 5" w:uiPriority="49"/>
-    <w:lsdException w:name="Grid Table 5 Dark Accent 5" w:uiPriority="50"/>
-    <w:lsdException w:name="Grid Table 6 Colorful Accent 5" w:uiPriority="51"/>
-    <w:lsdException w:name="Grid Table 7 Colorful Accent 5" w:uiPriority="52"/>
-    <w:lsdException w:name="Grid Table 1 Light Accent 6" w:uiPriority="46"/>
-    <w:lsdException w:name="Grid Table 2 Accent 6" w:uiPriority="47"/>
-    <w:lsdException w:name="Grid Table 3 Accent 6" w:uiPriority="48"/>
-    <w:lsdException w:name="Grid Table 4 Accent 6" w:uiPriority="49"/>
-    <w:lsdException w:name="Grid Table 5 Dark Accent 6" w:uiPriority="50"/>
-    <w:lsdException w:name="Grid Table 6 Colorful Accent 6" w:uiPriority="51"/>
-    <w:lsdException w:name="Grid Table 7 Colorful Accent 6" w:uiPriority="52"/>
-    <w:lsdException w:name="List Table 1 Light" w:uiPriority="46"/>
-    <w:lsdException w:name="List Table 2" w:uiPriority="47"/>
-    <w:lsdException w:name="List Table 3" w:uiPriority="48"/>
-    <w:lsdException w:name="List Table 4" w:uiPriority="49"/>
-    <w:lsdException w:name="List Table 5 Dark" w:uiPriority="50"/>
-    <w:lsdException w:name="List Table 6 Colorful" w:uiPriority="51"/>
-    <w:lsdException w:name="List Table 7 Colorful" w:uiPriority="52"/>
-    <w:lsdException w:name="List Table 1 Light Accent 1" w:uiPriority="46"/>
-    <w:lsdException w:name="List Table 2 Accent 1" w:uiPriority="47"/>
-    <w:lsdException w:name="List Table 3 Accent 1" w:uiPriority="48"/>
-    <w:lsdException w:name="List Table 4 Accent 1" w:uiPriority="49"/>
-    <w:lsdException w:name="List Table 5 Dark Accent 1" w:uiPriority="50"/>
-    <w:lsdException w:name="List Table 6 Colorful Accent 1" w:uiPriority="51"/>
-    <w:lsdException w:name="List Table 7 Colorful Accent 1" w:uiPriority="52"/>
-    <w:lsdException w:name="List Table 1 Light Accent 2" w:uiPriority="46"/>
-    <w:lsdException w:name="List Table 2 Accent 2" w:uiPriority="47"/>
-    <w:lsdException w:name="List Table 3 Accent 2" w:uiPriority="48"/>
-    <w:lsdException w:name="List Table 4 Accent 2" w:uiPriority="49"/>
-    <w:lsdException w:name="List Table 5 Dark Accent 2" w:uiPriority="50"/>
-    <w:lsdException w:name="List Table 6 Colorful Accent 2" w:uiPriority="51"/>
-    <w:lsdException w:name="List Table 7 Colorful Accent 2" w:uiPriority="52"/>
-    <w:lsdException w:name="List Table 1 Light Accent 3" w:uiPriority="46"/>
-    <w:lsdException w:name="List Table 2 Accent 3" w:uiPriority="47"/>
-    <w:lsdException w:name="List Table 3 Accent 3" w:uiPriority="48"/>
-    <w:lsdException w:name="List Table 4 Accent 3" w:uiPriority="49"/>
-    <w:lsdException w:name="List Table 5 Dark Accent 3" w:uiPriority="50"/>
-    <w:lsdException w:name="List Table 6 Colorful Accent 3" w:uiPriority="51"/>
-    <w:lsdException w:name="List Table 7 Colorful Accent 3" w:uiPriority="52"/>
-    <w:lsdException w:name="List Table 1 Light Accent 4" w:uiPriority="46"/>
-    <w:lsdException w:name="List Table 2 Accent 4" w:uiPriority="47"/>
-    <w:lsdException w:name="List Table 3 Accent 4" w:uiPriority="48"/>
-    <w:lsdException w:name="List Table 4 Accent 4" w:uiPriority="49"/>
-    <w:lsdException w:name="List Table 5 Dark Accent 4" w:uiPriority="50"/>
-    <w:lsdException w:name="List Table 6 Colorful Accent 4" w:uiPriority="51"/>
-    <w:lsdException w:name="List Table 7 Colorful Accent 4" w:uiPriority="52"/>
-    <w:lsdException w:name="List Table 1 Light Accent 5" w:uiPriority="46"/>
-    <w:lsdException w:name="List Table 2 Accent 5" w:uiPriority="47"/>
-    <w:lsdException w:name="List Table 3 Accent 5" w:uiPriority="48"/>
-    <w:lsdException w:name="List Table 4 Accent 5" w:uiPriority="49"/>
-    <w:lsdException w:name="List Table 5 Dark Accent 5" w:uiPriority="50"/>
-    <w:lsdException w:name="List Table 6 Colorful Accent 5" w:uiPriority="51"/>
-    <w:lsdException w:name="List Table 7 Colorful Accent 5" w:uiPriority="52"/>
-    <w:lsdException w:name="List Table 1 Light Accent 6" w:uiPriority="46"/>
-    <w:lsdException w:name="List Table 2 Accent 6" w:uiPriority="47"/>
-    <w:lsdException w:name="List Table 3 Accent 6" w:uiPriority="48"/>
-    <w:lsdException w:name="List Table 4 Accent 6" w:uiPriority="49"/>
-    <w:lsdException w:name="List Table 5 Dark Accent 6" w:uiPriority="50"/>
-    <w:lsdException w:name="List Table 6 Colorful Accent 6" w:uiPriority="51"/>
-    <w:lsdException w:name="List Table 7 Colorful Accent 6" w:uiPriority="52"/>
+  <w:latentStyles w:defLockedState="0" w:defUIPriority="99" w:defSemiHidden="1" w:defUnhideWhenUsed="1" w:defQFormat="0" w:count="267">
+    <w:lsdException w:name="Normal" w:semiHidden="0" w:uiPriority="0" w:unhideWhenUsed="0" w:qFormat="1"/>
+    <w:lsdException w:name="heading 1" w:semiHidden="0" w:uiPriority="9" w:unhideWhenUsed="0" w:qFormat="1"/>
+    <w:lsdException w:name="heading 2" w:uiPriority="9" w:qFormat="1"/>
+    <w:lsdException w:name="heading 3" w:uiPriority="9" w:qFormat="1"/>
+    <w:lsdException w:name="heading 4" w:uiPriority="9" w:qFormat="1"/>
+    <w:lsdException w:name="heading 5" w:uiPriority="9" w:qFormat="1"/>
+    <w:lsdException w:name="heading 6" w:uiPriority="9" w:qFormat="1"/>
+    <w:lsdException w:name="heading 7" w:uiPriority="9" w:qFormat="1"/>
+    <w:lsdException w:name="heading 8" w:uiPriority="9" w:qFormat="1"/>
+    <w:lsdException w:name="heading 9" w:uiPriority="9" w:qFormat="1"/>
+    <w:lsdException w:name="toc 1" w:uiPriority="39"/>
+    <w:lsdException w:name="toc 2" w:uiPriority="39"/>
+    <w:lsdException w:name="toc 3" w:uiPriority="39"/>
+    <w:lsdException w:name="toc 4" w:uiPriority="39"/>
+    <w:lsdException w:name="toc 5" w:uiPriority="39"/>
+    <w:lsdException w:name="toc 6" w:uiPriority="39"/>
+    <w:lsdException w:name="toc 7" w:uiPriority="39"/>
+    <w:lsdException w:name="toc 8" w:uiPriority="39"/>
+    <w:lsdException w:name="toc 9" w:uiPriority="39"/>
+    <w:lsdException w:name="caption" w:uiPriority="35" w:qFormat="1"/>
+    <w:lsdException w:name="Title" w:semiHidden="0" w:uiPriority="10" w:unhideWhenUsed="0" w:qFormat="1"/>
+    <w:lsdException w:name="Default Paragraph Font" w:uiPriority="1"/>
+    <w:lsdException w:name="Subtitle" w:semiHidden="0" w:uiPriority="11" w:unhideWhenUsed="0" w:qFormat="1"/>
+    <w:lsdException w:name="Strong" w:semiHidden="0" w:uiPriority="22" w:unhideWhenUsed="0" w:qFormat="1"/>
+    <w:lsdException w:name="Emphasis" w:semiHidden="0" w:uiPriority="20" w:unhideWhenUsed="0" w:qFormat="1"/>
+    <w:lsdException w:name="Table Grid" w:semiHidden="0" w:uiPriority="59" w:unhideWhenUsed="0"/>
+    <w:lsdException w:name="Placeholder Text" w:unhideWhenUsed="0"/>
+    <w:lsdException w:name="No Spacing" w:semiHidden="0" w:uiPriority="1" w:unhideWhenUsed="0" w:qFormat="1"/>
+    <w:lsdException w:name="Light Shading" w:semiHidden="0" w:uiPriority="60" w:unhideWhenUsed="0"/>
+    <w:lsdException w:name="Light List" w:semiHidden="0" w:uiPriority="61" w:unhideWhenUsed="0"/>
+    <w:lsdException w:name="Light Grid" w:semiHidden="0" w:uiPriority="62" w:unhideWhenUsed="0"/>
+    <w:lsdException w:name="Medium Shading 1" w:semiHidden="0" w:uiPriority="63" w:unhideWhenUsed="0"/>
+    <w:lsdException w:name="Medium Shading 2" w:semiHidden="0" w:uiPriority="64" w:unhideWhenUsed="0"/>
+    <w:lsdException w:name="Medium List 1" w:semiHidden="0" w:uiPriority="65" w:unhideWhenUsed="0"/>
+    <w:lsdException w:name="Medium List 2" w:semiHidden="0" w:uiPriority="66" w:unhideWhenUsed="0"/>
+    <w:lsdException w:name="Medium Grid 1" w:semiHidden="0" w:uiPriority="67" w:unhideWhenUsed="0"/>
+    <w:lsdException w:name="Medium Grid 2" w:semiHidden="0" w:uiPriority="68" w:unhideWhenUsed="0"/>
+    <w:lsdException w:name="Medium Grid 3" w:semiHidden="0" w:uiPriority="69" w:unhideWhenUsed="0"/>
+    <w:lsdException w:name="Dark List" w:semiHidden="0" w:uiPriority="70" w:unhideWhenUsed="0"/>
+    <w:lsdException w:name="Colorful Shading" w:semiHidden="0" w:uiPriority="71" w:unhideWhenUsed="0"/>
+    <w:lsdException w:name="Colorful List" w:semiHidden="0" w:uiPriority="72" w:unhideWhenUsed="0"/>
+    <w:lsdException w:name="Colorful Grid" w:semiHidden="0" w:uiPriority="73" w:unhideWhenUsed="0"/>
+    <w:lsdException w:name="Light Shading Accent 1" w:semiHidden="0" w:uiPriority="60" w:unhideWhenUsed="0"/>
+    <w:lsdException w:name="Light List Accent 1" w:semiHidden="0" w:uiPriority="61" w:unhideWhenUsed="0"/>
+    <w:lsdException w:name="Light Grid Accent 1" w:semiHidden="0" w:uiPriority="62" w:unhideWhenUsed="0"/>
+    <w:lsdException w:name="Medium Shading 1 Accent 1" w:semiHidden="0" w:uiPriority="63" w:unhideWhenUsed="0"/>
+    <w:lsdException w:name="Medium Shading 2 Accent 1" w:semiHidden="0" w:uiPriority="64" w:unhideWhenUsed="0"/>
+    <w:lsdException w:name="Medium List 1 Accent 1" w:semiHidden="0" w:uiPriority="65" w:unhideWhenUsed="0"/>
+    <w:lsdException w:name="Revision" w:unhideWhenUsed="0"/>
+    <w:lsdException w:name="List Paragraph" w:semiHidden="0" w:uiPriority="34" w:unhideWhenUsed="0" w:qFormat="1"/>
+    <w:lsdException w:name="Quote" w:semiHidden="0" w:uiPriority="29" w:unhideWhenUsed="0" w:qFormat="1"/>
+    <w:lsdException w:name="Intense Quote" w:semiHidden="0" w:uiPriority="30" w:unhideWhenUsed="0" w:qFormat="1"/>
+    <w:lsdException w:name="Medium List 2 Accent 1" w:semiHidden="0" w:uiPriority="66" w:unhideWhenUsed="0"/>
+    <w:lsdException w:name="Medium Grid 1 Accent 1" w:semiHidden="0" w:uiPriority="67" w:unhideWhenUsed="0"/>
+    <w:lsdException w:name="Medium Grid 2 Accent 1" w:semiHidden="0" w:uiPriority="68" w:unhideWhenUsed="0"/>
+    <w:lsdException w:name="Medium Grid 3 Accent 1" w:semiHidden="0" w:uiPriority="69" w:unhideWhenUsed="0"/>
+    <w:lsdException w:name="Dark List Accent 1" w:semiHidden="0" w:uiPriority="70" w:unhideWhenUsed="0"/>
+    <w:lsdException w:name="Colorful Shading Accent 1" w:semiHidden="0" w:uiPriority="71" w:unhideWhenUsed="0"/>
+    <w:lsdException w:name="Colorful List Accent 1" w:semiHidden="0" w:uiPriority="72" w:unhideWhenUsed="0"/>
+    <w:lsdException w:name="Colorful Grid Accent 1" w:semiHidden="0" w:uiPriority="73" w:unhideWhenUsed="0"/>
+    <w:lsdException w:name="Light Shading Accent 2" w:semiHidden="0" w:uiPriority="60" w:unhideWhenUsed="0"/>
+    <w:lsdException w:name="Light List Accent 2" w:semiHidden="0" w:uiPriority="61" w:unhideWhenUsed="0"/>
+    <w:lsdException w:name="Light Grid Accent 2" w:semiHidden="0" w:uiPriority="62" w:unhideWhenUsed="0"/>
+    <w:lsdException w:name="Medium Shading 1 Accent 2" w:semiHidden="0" w:uiPriority="63" w:unhideWhenUsed="0"/>
+    <w:lsdException w:name="Medium Shading 2 Accent 2" w:semiHidden="0" w:uiPriority="64" w:unhideWhenUsed="0"/>
+    <w:lsdException w:name="Medium List 1 Accent 2" w:semiHidden="0" w:uiPriority="65" w:unhideWhenUsed="0"/>
+    <w:lsdException w:name="Medium List 2 Accent 2" w:semiHidden="0" w:uiPriority="66" w:unhideWhenUsed="0"/>
+    <w:lsdException w:name="Medium Grid 1 Accent 2" w:semiHidden="0" w:uiPriority="67" w:unhideWhenUsed="0"/>
+    <w:lsdException w:name="Medium Grid 2 Accent 2" w:semiHidden="0" w:uiPriority="68" w:unhideWhenUsed="0"/>
+    <w:lsdException w:name="Medium Grid 3 Accent 2" w:semiHidden="0" w:uiPriority="69" w:unhideWhenUsed="0"/>
+    <w:lsdException w:name="Dark List Accent 2" w:semiHidden="0" w:uiPriority="70" w:unhideWhenUsed="0"/>
+    <w:lsdException w:name="Colorful Shading Accent 2" w:semiHidden="0" w:uiPriority="71" w:unhideWhenUsed="0"/>
+    <w:lsdException w:name="Colorful List Accent 2" w:semiHidden="0" w:uiPriority="72" w:unhideWhenUsed="0"/>
+    <w:lsdException w:name="Colorful Grid Accent 2" w:semiHidden="0" w:uiPriority="73" w:unhideWhenUsed="0"/>
+    <w:lsdException w:name="Light Shading Accent 3" w:semiHidden="0" w:uiPriority="60" w:unhideWhenUsed="0"/>
+    <w:lsdException w:name="Light List Accent 3" w:semiHidden="0" w:uiPriority="61" w:unhideWhenUsed="0"/>
+    <w:lsdException w:name="Light Grid Accent 3" w:semiHidden="0" w:uiPriority="62" w:unhideWhenUsed="0"/>
+    <w:lsdException w:name="Medium Shading 1 Accent 3" w:semiHidden="0" w:uiPriority="63" w:unhideWhenUsed="0"/>
+    <w:lsdException w:name="Medium Shading 2 Accent 3" w:semiHidden="0" w:uiPriority="64" w:unhideWhenUsed="0"/>
+    <w:lsdException w:name="Medium List 1 Accent 3" w:semiHidden="0" w:uiPriority="65" w:unhideWhenUsed="0"/>
+    <w:lsdException w:name="Medium List 2 Accent 3" w:semiHidden="0" w:uiPriority="66" w:unhideWhenUsed="0"/>
+    <w:lsdException w:name="Medium Grid 1 Accent 3" w:semiHidden="0" w:uiPriority="67" w:unhideWhenUsed="0"/>
+    <w:lsdException w:name="Medium Grid 2 Accent 3" w:semiHidden="0" w:uiPriority="68" w:unhideWhenUsed="0"/>
+    <w:lsdException w:name="Medium Grid 3 Accent 3" w:semiHidden="0" w:uiPriority="69" w:unhideWhenUsed="0"/>
+    <w:lsdException w:name="Dark List Accent 3" w:semiHidden="0" w:uiPriority="70" w:unhideWhenUsed="0"/>
+    <w:lsdException w:name="Colorful Shading Accent 3" w:semiHidden="0" w:uiPriority="71" w:unhideWhenUsed="0"/>
+    <w:lsdException w:name="Colorful List Accent 3" w:semiHidden="0" w:uiPriority="72" w:unhideWhenUsed="0"/>
+    <w:lsdException w:name="Colorful Grid Accent 3" w:semiHidden="0" w:uiPriority="73" w:unhideWhenUsed="0"/>
+    <w:lsdException w:name="Light Shading Accent 4" w:semiHidden="0" w:uiPriority="60" w:unhideWhenUsed="0"/>
+    <w:lsdException w:name="Light List Accent 4" w:semiHidden="0" w:uiPriority="61" w:unhideWhenUsed="0"/>
+    <w:lsdException w:name="Light Grid Accent 4" w:semiHidden="0" w:uiPriority="62" w:unhideWhenUsed="0"/>
+    <w:lsdException w:name="Medium Shading 1 Accent 4" w:semiHidden="0" w:uiPriority="63" w:unhideWhenUsed="0"/>
+    <w:lsdException w:name="Medium Shading 2 Accent 4" w:semiHidden="0" w:uiPriority="64" w:unhideWhenUsed="0"/>
+    <w:lsdException w:name="Medium List 1 Accent 4" w:semiHidden="0" w:uiPriority="65" w:unhideWhenUsed="0"/>
+    <w:lsdException w:name="Medium List 2 Accent 4" w:semiHidden="0" w:uiPriority="66" w:unhideWhenUsed="0"/>
+    <w:lsdException w:name="Medium Grid 1 Accent 4" w:semiHidden="0" w:uiPriority="67" w:unhideWhenUsed="0"/>
+    <w:lsdException w:name="Medium Grid 2 Accent 4" w:semiHidden="0" w:uiPriority="68" w:unhideWhenUsed="0"/>
+    <w:lsdException w:name="Medium Grid 3 Accent 4" w:semiHidden="0" w:uiPriority="69" w:unhideWhenUsed="0"/>
+    <w:lsdException w:name="Dark List Accent 4" w:semiHidden="0" w:uiPriority="70" w:unhideWhenUsed="0"/>
+    <w:lsdException w:name="Colorful Shading Accent 4" w:semiHidden="0" w:uiPriority="71" w:unhideWhenUsed="0"/>
+    <w:lsdException w:name="Colorful List Accent 4" w:semiHidden="0" w:uiPriority="72" w:unhideWhenUsed="0"/>
+    <w:lsdException w:name="Colorful Grid Accent 4" w:semiHidden="0" w:uiPriority="73" w:unhideWhenUsed="0"/>
+    <w:lsdException w:name="Light Shading Accent 5" w:semiHidden="0" w:uiPriority="60" w:unhideWhenUsed="0"/>
+    <w:lsdException w:name="Light List Accent 5" w:semiHidden="0" w:uiPriority="61" w:unhideWhenUsed="0"/>
+    <w:lsdException w:name="Light Grid Accent 5" w:semiHidden="0" w:uiPriority="62" w:unhideWhenUsed="0"/>
+    <w:lsdException w:name="Medium Shading 1 Accent 5" w:semiHidden="0" w:uiPriority="63" w:unhideWhenUsed="0"/>
+    <w:lsdException w:name="Medium Shading 2 Accent 5" w:semiHidden="0" w:uiPriority="64" w:unhideWhenUsed="0"/>
+    <w:lsdException w:name="Medium List 1 Accent 5" w:semiHidden="0" w:uiPriority="65" w:unhideWhenUsed="0"/>
+    <w:lsdException w:name="Medium List 2 Accent 5" w:semiHidden="0" w:uiPriority="66" w:unhideWhenUsed="0"/>
+    <w:lsdException w:name="Medium Grid 1 Accent 5" w:semiHidden="0" w:uiPriority="67" w:unhideWhenUsed="0"/>
+    <w:lsdException w:name="Medium Grid 2 Accent 5" w:semiHidden="0" w:uiPriority="68" w:unhideWhenUsed="0"/>
+    <w:lsdException w:name="Medium Grid 3 Accent 5" w:semiHidden="0" w:uiPriority="69" w:unhideWhenUsed="0"/>
+    <w:lsdException w:name="Dark List Accent 5" w:semiHidden="0" w:uiPriority="70" w:unhideWhenUsed="0"/>
+    <w:lsdException w:name="Colorful Shading Accent 5" w:semiHidden="0" w:uiPriority="71" w:unhideWhenUsed="0"/>
+    <w:lsdException w:name="Colorful List Accent 5" w:semiHidden="0" w:uiPriority="72" w:unhideWhenUsed="0"/>
+    <w:lsdException w:name="Colorful Grid Accent 5" w:semiHidden="0" w:uiPriority="73" w:unhideWhenUsed="0"/>
+    <w:lsdException w:name="Light Shading Accent 6" w:semiHidden="0" w:uiPriority="60" w:unhideWhenUsed="0"/>
+    <w:lsdException w:name="Light List Accent 6" w:semiHidden="0" w:uiPriority="61" w:unhideWhenUsed="0"/>
+    <w:lsdException w:name="Light Grid Accent 6" w:semiHidden="0" w:uiPriority="62" w:unhideWhenUsed="0"/>
+    <w:lsdException w:name="Medium Shading 1 Accent 6" w:semiHidden="0" w:uiPriority="63" w:unhideWhenUsed="0"/>
+    <w:lsdException w:name="Medium Shading 2 Accent 6" w:semiHidden="0" w:uiPriority="64" w:unhideWhenUsed="0"/>
+    <w:lsdException w:name="Medium List 1 Accent 6" w:semiHidden="0" w:uiPriority="65" w:unhideWhenUsed="0"/>
+    <w:lsdException w:name="Medium List 2 Accent 6" w:semiHidden="0" w:uiPriority="66" w:unhideWhenUsed="0"/>
+    <w:lsdException w:name="Medium Grid 1 Accent 6" w:semiHidden="0" w:uiPriority="67" w:unhideWhenUsed="0"/>
+    <w:lsdException w:name="Medium Grid 2 Accent 6" w:semiHidden="0" w:uiPriority="68" w:unhideWhenUsed="0"/>
+    <w:lsdException w:name="Medium Grid 3 Accent 6" w:semiHidden="0" w:uiPriority="69" w:unhideWhenUsed="0"/>
+    <w:lsdException w:name="Dark List Accent 6" w:semiHidden="0" w:uiPriority="70" w:unhideWhenUsed="0"/>
+    <w:lsdException w:name="Colorful Shading Accent 6" w:semiHidden="0" w:uiPriority="71" w:unhideWhenUsed="0"/>
+    <w:lsdException w:name="Colorful List Accent 6" w:semiHidden="0" w:uiPriority="72" w:unhideWhenUsed="0"/>
+    <w:lsdException w:name="Colorful Grid Accent 6" w:semiHidden="0" w:uiPriority="73" w:unhideWhenUsed="0"/>
+    <w:lsdException w:name="Subtle Emphasis" w:semiHidden="0" w:uiPriority="19" w:unhideWhenUsed="0" w:qFormat="1"/>
+    <w:lsdException w:name="Intense Emphasis" w:semiHidden="0" w:uiPriority="21" w:unhideWhenUsed="0" w:qFormat="1"/>
+    <w:lsdException w:name="Subtle Reference" w:semiHidden="0" w:uiPriority="31" w:unhideWhenUsed="0" w:qFormat="1"/>
+    <w:lsdException w:name="Intense Reference" w:semiHidden="0" w:uiPriority="32" w:unhideWhenUsed="0" w:qFormat="1"/>
+    <w:lsdException w:name="Book Title" w:semiHidden="0" w:uiPriority="33" w:unhideWhenUsed="0" w:qFormat="1"/>
+    <w:lsdException w:name="Bibliography" w:uiPriority="37"/>
+    <w:lsdException w:name="TOC Heading" w:uiPriority="39" w:qFormat="1"/>
   </w:latentStyles>
   <w:style w:type="paragraph" w:default="1" w:styleId="Normal">
     <w:name w:val="Normal"/>
@@ -1607,6 +1400,7 @@
     <w:uiPriority w:val="99"/>
     <w:semiHidden/>
     <w:unhideWhenUsed/>
+    <w:qFormat/>
     <w:tblPr>
       <w:tblInd w:w="0" w:type="dxa"/>
       <w:tblCellMar>

</xml_diff>

<commit_message>
Correction diagramme de classe suite à re lecture
Modification UML
modification Rendu 2 ( correction tournure de phrases + UML )
</commit_message>
<xml_diff>
--- a/Docs/Rendus/Rendu 2/Diagramme de classes.docx
+++ b/Docs/Rendus/Rendu 2/Diagramme de classes.docx
@@ -31,9 +31,11 @@
       <w:r>
         <w:t xml:space="preserve"> Créer une application permettant de générer des fichiers </w:t>
       </w:r>
+      <w:proofErr w:type="spellStart"/>
       <w:r>
         <w:t>wave</w:t>
       </w:r>
+      <w:proofErr w:type="spellEnd"/>
       <w:r>
         <w:t xml:space="preserve"> contena</w:t>
       </w:r>
@@ -67,12 +69,34 @@
         <w:pStyle w:val="Titre3"/>
       </w:pPr>
       <w:r>
-        <w:t xml:space="preserve">Classe GBF_Signal : </w:t>
+        <w:t xml:space="preserve">Classe </w:t>
+      </w:r>
+      <w:proofErr w:type="spellStart"/>
+      <w:r>
+        <w:t>GBF_Signal</w:t>
+      </w:r>
+      <w:proofErr w:type="spellEnd"/>
+      <w:r>
+        <w:t xml:space="preserve"> : </w:t>
       </w:r>
     </w:p>
     <w:p>
       <w:r>
-        <w:t>Cette classe est une classe générique présentant tous les attributs et les méthodes propres à un signal (fréquence, amplitude, offset, type, données). Elle possède une méthode virtuelle pure : ComputeWaveform. Obligeant ainsi aux utilisateurs de la classe à redéfinir cette méthode afin de calculer les points du signal.</w:t>
+        <w:t xml:space="preserve">Cette classe est une classe générique présentant tous les attributs et les méthodes propres à un signal (fréquence, amplitude, offset, type, données). Elle possède une méthode virtuelle pure : </w:t>
+      </w:r>
+      <w:proofErr w:type="spellStart"/>
+      <w:r>
+        <w:t>ComputeWaveform</w:t>
+      </w:r>
+      <w:proofErr w:type="spellEnd"/>
+      <w:r>
+        <w:t xml:space="preserve">. </w:t>
+      </w:r>
+      <w:r>
+        <w:t>Ceci oblige les utilisateurs</w:t>
+      </w:r>
+      <w:r>
+        <w:t xml:space="preserve"> de la classe à redéfinir cette méthode afin de calculer les points du signal.</w:t>
       </w:r>
     </w:p>
     <w:p>
@@ -80,15 +104,53 @@
         <w:pStyle w:val="Titre3"/>
       </w:pPr>
       <w:r>
-        <w:t>Classe filles de GBF_Signal :</w:t>
+        <w:t>Classe</w:t>
+      </w:r>
+      <w:r>
+        <w:t>s</w:t>
+      </w:r>
+      <w:r>
+        <w:t xml:space="preserve"> filles de </w:t>
+      </w:r>
+      <w:proofErr w:type="spellStart"/>
+      <w:r>
+        <w:t>GBF_Signal</w:t>
+      </w:r>
+      <w:proofErr w:type="spellEnd"/>
+      <w:r>
+        <w:t> :</w:t>
       </w:r>
     </w:p>
     <w:p>
       <w:r>
-        <w:t xml:space="preserve">En héritant de la classe mère GBF_Signal on récupère les attributs définissant un signal et on doit ré implémenter </w:t>
-      </w:r>
-      <w:r>
-        <w:t>la fonction ComputeWaveform afin de générer notre signal. Seule la classe GBF_SquareWave présente des méthodes et attributs supplémentaires afin de pouvoir gérer un rapport cyclique.</w:t>
+        <w:t xml:space="preserve">En héritant de la classe mère </w:t>
+      </w:r>
+      <w:proofErr w:type="spellStart"/>
+      <w:r>
+        <w:t>GBF_Signal</w:t>
+      </w:r>
+      <w:proofErr w:type="spellEnd"/>
+      <w:r>
+        <w:t xml:space="preserve"> on récupère les attributs définissant un signal et on doit ré implémenter </w:t>
+      </w:r>
+      <w:r>
+        <w:t xml:space="preserve">la fonction </w:t>
+      </w:r>
+      <w:proofErr w:type="spellStart"/>
+      <w:r>
+        <w:t>ComputeWaveform</w:t>
+      </w:r>
+      <w:proofErr w:type="spellEnd"/>
+      <w:r>
+        <w:t xml:space="preserve"> afin de générer notre signal. Seule la classe </w:t>
+      </w:r>
+      <w:proofErr w:type="spellStart"/>
+      <w:r>
+        <w:t>GBF_SquareWave</w:t>
+      </w:r>
+      <w:proofErr w:type="spellEnd"/>
+      <w:r>
+        <w:t xml:space="preserve"> présente des méthodes et attributs supplémentaires afin de pouvoir gérer un rapport cyclique.</w:t>
       </w:r>
     </w:p>
     <w:p>
@@ -101,7 +163,37 @@
     </w:p>
     <w:p>
       <w:r>
-        <w:t>Cette classe permet de séparer complétement l’interface graphique de la classe GBF_Generator gérant la génération des signaux. Elle possède différents slots permettant d’agir sur la face avant et de répercuter les modifications sur GBF_Generator. Cette classe hérite de la classe QMainWindow afin de proposer des fonctionnalités comme les menus « Fichiers, Edition… ».</w:t>
+        <w:t>Cette classe permet de séparer</w:t>
+      </w:r>
+      <w:r>
+        <w:t xml:space="preserve"> intégralement</w:t>
+      </w:r>
+      <w:r>
+        <w:t xml:space="preserve"> l’interface graphique de la classe </w:t>
+      </w:r>
+      <w:proofErr w:type="spellStart"/>
+      <w:r>
+        <w:t>GBF_Generator</w:t>
+      </w:r>
+      <w:proofErr w:type="spellEnd"/>
+      <w:r>
+        <w:t xml:space="preserve"> gérant la génération des signaux. Elle possède différents slots permettant d’agir sur la face avant et de répercuter les modifications sur </w:t>
+      </w:r>
+      <w:proofErr w:type="spellStart"/>
+      <w:r>
+        <w:t>GBF_Generator</w:t>
+      </w:r>
+      <w:proofErr w:type="spellEnd"/>
+      <w:r>
+        <w:t xml:space="preserve">. Cette classe hérite de la classe </w:t>
+      </w:r>
+      <w:proofErr w:type="spellStart"/>
+      <w:r>
+        <w:t>QMainWindow</w:t>
+      </w:r>
+      <w:proofErr w:type="spellEnd"/>
+      <w:r>
+        <w:t xml:space="preserve"> afin de proposer des fonctionnalités comme les menus « Fichiers, Edition… ».</w:t>
       </w:r>
     </w:p>
     <w:p>
@@ -109,12 +201,25 @@
         <w:pStyle w:val="Titre3"/>
       </w:pPr>
       <w:r>
-        <w:t>Classe GBF_Export_IHM</w:t>
-      </w:r>
+        <w:t xml:space="preserve">Classe </w:t>
+      </w:r>
+      <w:proofErr w:type="spellStart"/>
+      <w:r>
+        <w:t>GBF_Export_IHM</w:t>
+      </w:r>
+      <w:proofErr w:type="spellEnd"/>
     </w:p>
     <w:p>
       <w:r>
-        <w:t>Cette classe permet d’afficher à l’utilisateur une fenêtre lui proposant de renseigner l’endroit d’enregistrement du fichier WAV ainsi que la durée du signal et le nom du fichier WAV. Cette classe hérite de QWidget.</w:t>
+        <w:t xml:space="preserve">Cette classe permet d’afficher à l’utilisateur une fenêtre lui proposant de renseigner l’endroit d’enregistrement du fichier WAV ainsi que la durée du signal et le nom du fichier WAV. Cette classe hérite de </w:t>
+      </w:r>
+      <w:proofErr w:type="spellStart"/>
+      <w:r>
+        <w:t>QWidget</w:t>
+      </w:r>
+      <w:proofErr w:type="spellEnd"/>
+      <w:r>
+        <w:t>.</w:t>
       </w:r>
     </w:p>
     <w:p>
@@ -124,11 +229,11 @@
       <w:r>
         <w:t xml:space="preserve">Classe </w:t>
       </w:r>
-      <w:bookmarkStart w:id="0" w:name="_GoBack"/>
-      <w:bookmarkEnd w:id="0"/>
+      <w:proofErr w:type="spellStart"/>
       <w:r>
         <w:t>GBF_Generator</w:t>
       </w:r>
+      <w:proofErr w:type="spellEnd"/>
     </w:p>
     <w:p>
       <w:r>
@@ -139,7 +244,18 @@
     <w:p>
       <w:pPr>
         <w:ind w:left="360"/>
-      </w:pPr>
+        <w:rPr>
+          <w:noProof/>
+          <w:lang w:eastAsia="fr-FR"/>
+        </w:rPr>
+      </w:pPr>
+    </w:p>
+    <w:p>
+      <w:pPr>
+        <w:ind w:left="360"/>
+      </w:pPr>
+      <w:bookmarkStart w:id="0" w:name="_GoBack"/>
+      <w:bookmarkEnd w:id="0"/>
       <w:r>
         <w:rPr>
           <w:noProof/>
@@ -147,10 +263,18 @@
         </w:rPr>
         <w:lastRenderedPageBreak/>
         <w:drawing>
-          <wp:inline distT="0" distB="0" distL="0" distR="0">
-            <wp:extent cx="9777730" cy="6381921"/>
+          <wp:anchor distT="0" distB="0" distL="114300" distR="114300" simplePos="0" relativeHeight="251658240" behindDoc="0" locked="0" layoutInCell="1" allowOverlap="1">
+            <wp:simplePos x="0" y="0"/>
+            <wp:positionH relativeFrom="column">
+              <wp:posOffset>-235585</wp:posOffset>
+            </wp:positionH>
+            <wp:positionV relativeFrom="paragraph">
+              <wp:posOffset>57150</wp:posOffset>
+            </wp:positionV>
+            <wp:extent cx="10140950" cy="6096000"/>
             <wp:effectExtent l="0" t="0" r="0" b="0"/>
-            <wp:docPr id="3" name="Image 3"/>
+            <wp:wrapSquare wrapText="bothSides"/>
+            <wp:docPr id="1" name="Image 1"/>
             <wp:cNvGraphicFramePr>
               <a:graphicFrameLocks xmlns:a="http://schemas.openxmlformats.org/drawingml/2006/main" noChangeAspect="1"/>
             </wp:cNvGraphicFramePr>
@@ -158,41 +282,47 @@
               <a:graphicData uri="http://schemas.openxmlformats.org/drawingml/2006/picture">
                 <pic:pic xmlns:pic="http://schemas.openxmlformats.org/drawingml/2006/picture">
                   <pic:nvPicPr>
-                    <pic:cNvPr id="0" name="Picture 3"/>
-                    <pic:cNvPicPr>
-                      <a:picLocks noChangeAspect="1" noChangeArrowheads="1"/>
-                    </pic:cNvPicPr>
+                    <pic:cNvPr id="1" name=""/>
+                    <pic:cNvPicPr/>
                   </pic:nvPicPr>
-                  <pic:blipFill>
-                    <a:blip r:embed="rId7" cstate="print">
+                  <pic:blipFill rotWithShape="1">
+                    <a:blip r:embed="rId7">
                       <a:extLst>
                         <a:ext uri="{28A0092B-C50C-407E-A947-70E740481C1C}">
                           <a14:useLocalDpi xmlns:a14="http://schemas.microsoft.com/office/drawing/2010/main" val="0"/>
                         </a:ext>
                       </a:extLst>
                     </a:blip>
-                    <a:srcRect/>
-                    <a:stretch>
-                      <a:fillRect/>
-                    </a:stretch>
+                    <a:srcRect l="3153" r="3327"/>
+                    <a:stretch/>
                   </pic:blipFill>
                   <pic:spPr bwMode="auto">
                     <a:xfrm>
                       <a:off x="0" y="0"/>
-                      <a:ext cx="9777730" cy="6381921"/>
+                      <a:ext cx="10140950" cy="6096000"/>
                     </a:xfrm>
                     <a:prstGeom prst="rect">
                       <a:avLst/>
                     </a:prstGeom>
-                    <a:noFill/>
                     <a:ln>
                       <a:noFill/>
                     </a:ln>
+                    <a:extLst>
+                      <a:ext uri="{53640926-AAD7-44D8-BBD7-CCE9431645EC}">
+                        <a14:shadowObscured xmlns:a14="http://schemas.microsoft.com/office/drawing/2010/main"/>
+                      </a:ext>
+                    </a:extLst>
                   </pic:spPr>
                 </pic:pic>
               </a:graphicData>
             </a:graphic>
-          </wp:inline>
+            <wp14:sizeRelH relativeFrom="page">
+              <wp14:pctWidth>0</wp14:pctWidth>
+            </wp14:sizeRelH>
+            <wp14:sizeRelV relativeFrom="page">
+              <wp14:pctHeight>0</wp14:pctHeight>
+            </wp14:sizeRelV>
+          </wp:anchor>
         </w:drawing>
       </w:r>
     </w:p>
@@ -263,7 +393,7 @@
                 <v:h position="#0,topLeft" xrange="0,21600"/>
               </v:handles>
             </v:shapetype>
-            <v:shape id="_x0000_s2049" type="#_x0000_t5" style="position:absolute;margin-left:1184.4pt;margin-top:0;width:167.4pt;height:161.8pt;z-index:251659264;visibility:visible;mso-wrap-style:square;mso-width-percent:0;mso-height-percent:0;mso-wrap-distance-left:9pt;mso-wrap-distance-top:0;mso-wrap-distance-right:9pt;mso-wrap-distance-bottom:0;mso-position-horizontal:right;mso-position-horizontal-relative:page;mso-position-vertical:bottom;mso-position-vertical-relative:page;mso-width-percent:0;mso-height-percent:0;mso-width-relative:page;mso-height-relative:page;v-text-anchor:top" o:gfxdata="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" adj="21600" fillcolor="#d2eaf1" stroked="f">
+            <v:shape id="_x0000_s2049" type="#_x0000_t5" style="position:absolute;margin-left:1300.6pt;margin-top:0;width:167.4pt;height:161.8pt;z-index:251659264;visibility:visible;mso-wrap-style:square;mso-width-percent:0;mso-height-percent:0;mso-wrap-distance-left:9pt;mso-wrap-distance-top:0;mso-wrap-distance-right:9pt;mso-wrap-distance-bottom:0;mso-position-horizontal:right;mso-position-horizontal-relative:page;mso-position-vertical:bottom;mso-position-vertical-relative:page;mso-width-percent:0;mso-height-percent:0;mso-width-relative:page;mso-height-relative:page;v-text-anchor:top" o:gfxdata="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" adj="21600" fillcolor="#d2eaf1" stroked="f">
               <v:textbox>
                 <w:txbxContent>
                   <w:p>

</xml_diff>